<commit_message>
checkpoint: some of the runs of NQueens, and all the variants of TSP
</commit_message>
<xml_diff>
--- a/MetaheuristicOptimization/Assignment2/Report.docx
+++ b/MetaheuristicOptimization/Assignment2/Report.docx
@@ -128,113 +128,110 @@
       <w:r>
         <w:br w:type="page"/>
       </w:r>
+      <w:r>
+        <w:lastRenderedPageBreak/>
+        <w:br w:type="page"/>
+      </w:r>
     </w:p>
     <w:p>
       <w:pPr>
         <w:pStyle w:val="Heading2"/>
       </w:pPr>
-      <w:bookmarkStart w:id="0" w:name="_Toc59131714"/>
-      <w:r>
-        <w:lastRenderedPageBreak/>
-        <w:t>N-Queens</w:t>
-      </w:r>
-      <w:bookmarkEnd w:id="0"/>
+      <w:r>
+        <w:t>TSP</w:t>
+      </w:r>
     </w:p>
     <w:p>
       <w:pPr>
         <w:pStyle w:val="Heading4"/>
       </w:pPr>
-      <w:r>
-        <w:t>Optimizations of cost calculation</w:t>
-      </w:r>
-    </w:p>
-    <w:p>
-      <w:r>
-        <w:t xml:space="preserve">With the N-Queens problem, </w:t>
-      </w:r>
-      <w:r>
-        <w:t>the goal was to make the program as efficient as possible.</w:t>
-      </w:r>
-      <w:r>
-        <w:t xml:space="preserve"> The two bottleneck functions were </w:t>
-      </w:r>
-      <w:r>
-        <w:rPr>
-          <w:i/>
-          <w:iCs/>
-        </w:rPr>
-        <w:t>getHeuristicCostQueen</w:t>
-      </w:r>
-      <w:r>
-        <w:t xml:space="preserve"> and </w:t>
-      </w:r>
-      <w:r>
-        <w:rPr>
-          <w:i/>
-          <w:iCs/>
-          <w:u w:val="single"/>
-        </w:rPr>
-        <w:t>getHeuristicCost</w:t>
-      </w:r>
-      <w:r>
-        <w:t xml:space="preserve"> which were taking up </w:t>
-      </w:r>
-      <w:r>
-        <w:t>79.10% and 19.59% of the time taken for the entire program.</w:t>
-      </w:r>
-    </w:p>
-    <w:p>
-      <w:r>
-        <w:t>Optimization of these functions was performed in three steps:</w:t>
-      </w:r>
     </w:p>
     <w:p>
       <w:pPr>
-        <w:pStyle w:val="ListParagraph"/>
-        <w:numPr>
-          <w:ilvl w:val="0"/>
-          <w:numId w:val="2"/>
-        </w:numPr>
+        <w:pStyle w:val="Heading4"/>
+        <w:rPr>
+          <w:i w:val="0"/>
+          <w:iCs w:val="0"/>
+        </w:rPr>
       </w:pPr>
       <w:r>
-        <w:t>Avoiding use of math.fabs and</w:t>
-      </w:r>
-      <w:r>
-        <w:t xml:space="preserve"> using integer arithmetic resulted in 60% faster runs than the base implementation</w:t>
-      </w:r>
-      <w:r>
-        <w:t>. This is because floating point operations are much slower than integer operations.</w:t>
+        <w:t>Implementation Efficiency</w:t>
       </w:r>
     </w:p>
     <w:p>
-      <w:pPr>
-        <w:pStyle w:val="ListParagraph"/>
-        <w:numPr>
-          <w:ilvl w:val="0"/>
-          <w:numId w:val="2"/>
-        </w:numPr>
-      </w:pPr>
-      <w:r>
-        <w:t>Using an LRU cache resulted in a 80% faster runs than the base installation.</w:t>
+      <w:r>
+        <w:t xml:space="preserve">The basic implementation was first profiled, and it was found that the largest amount of time was taken by two functions: </w:t>
+      </w:r>
+      <w:proofErr w:type="spellStart"/>
+      <w:r>
+        <w:rPr>
+          <w:i/>
+          <w:iCs/>
+        </w:rPr>
+        <w:t>get_</w:t>
+      </w:r>
+      <w:proofErr w:type="gramStart"/>
+      <w:r>
+        <w:rPr>
+          <w:i/>
+          <w:iCs/>
+        </w:rPr>
+        <w:t>distance</w:t>
+      </w:r>
+      <w:proofErr w:type="spellEnd"/>
+      <w:r>
+        <w:rPr>
+          <w:i/>
+          <w:iCs/>
+        </w:rPr>
+        <w:t>(</w:t>
+      </w:r>
+      <w:proofErr w:type="gramEnd"/>
+      <w:r>
+        <w:rPr>
+          <w:i/>
+          <w:iCs/>
+        </w:rPr>
+        <w:t>)</w:t>
+      </w:r>
+      <w:r>
+        <w:t xml:space="preserve"> and </w:t>
+      </w:r>
+      <w:proofErr w:type="spellStart"/>
+      <w:r>
+        <w:rPr>
+          <w:i/>
+          <w:iCs/>
+        </w:rPr>
+        <w:t>is_valid_swap</w:t>
+      </w:r>
+      <w:proofErr w:type="spellEnd"/>
+      <w:r>
+        <w:rPr>
+          <w:i/>
+          <w:iCs/>
+        </w:rPr>
+        <w:t>()</w:t>
+      </w:r>
+      <w:r>
+        <w:t xml:space="preserve">. </w:t>
+      </w:r>
+      <w:proofErr w:type="gramStart"/>
+      <w:r>
+        <w:t>A</w:t>
+      </w:r>
+      <w:proofErr w:type="gramEnd"/>
+      <w:r>
+        <w:t xml:space="preserve"> LRU cache was used to cache the results of these functions, and in the case where there were no evictions, there was a significant improvement in the performance of these function, and each iteration became much faster. These are the results which demonstrate the effect of caching. The use of a cache makes each iteration about 60% faster.</w:t>
       </w:r>
     </w:p>
     <w:p>
       <w:r>
-        <w:t>Overall, the speedup achieved was about 5X.</w:t>
-      </w:r>
-    </w:p>
-    <w:p>
-      <w:r>
-        <w:t>In the table below getHeuristicCostQueen() was called 671104 times and GetHeuristicCost was called 12544 times.</w:t>
-      </w:r>
-    </w:p>
-    <w:p>
-      <w:r>
         <w:drawing>
-          <wp:inline distT="0" distB="0" distL="0" distR="0" wp14:anchorId="65953662" wp14:editId="1D2648AA">
-            <wp:extent cx="5943600" cy="1108075"/>
-            <wp:effectExtent l="0" t="0" r="0" b="0"/>
-            <wp:docPr id="1" name="Picture 1"/>
+          <wp:inline distT="0" distB="0" distL="0" distR="0" wp14:anchorId="4E57A3A7" wp14:editId="7C3CE98D">
+            <wp:extent cx="6858000" cy="1229360"/>
+            <wp:effectExtent l="0" t="0" r="0" b="8890"/>
+            <wp:docPr id="5" name="Picture 5"/>
             <wp:cNvGraphicFramePr>
               <a:graphicFrameLocks xmlns:a="http://schemas.openxmlformats.org/drawingml/2006/main" noChangeAspect="1"/>
             </wp:cNvGraphicFramePr>
@@ -242,7 +239,7 @@
               <a:graphicData uri="http://schemas.openxmlformats.org/drawingml/2006/picture">
                 <pic:pic xmlns:pic="http://schemas.openxmlformats.org/drawingml/2006/picture">
                   <pic:nvPicPr>
-                    <pic:cNvPr id="0" name="Picture 1"/>
+                    <pic:cNvPr id="0" name="Picture 5"/>
                     <pic:cNvPicPr>
                       <a:picLocks noChangeAspect="1" noChangeArrowheads="1"/>
                     </pic:cNvPicPr>
@@ -263,7 +260,7 @@
                   <pic:spPr bwMode="auto">
                     <a:xfrm>
                       <a:off x="0" y="0"/>
-                      <a:ext cx="5943600" cy="1108075"/>
+                      <a:ext cx="6858000" cy="1229360"/>
                     </a:xfrm>
                     <a:prstGeom prst="rect">
                       <a:avLst/>
@@ -280,17 +277,232 @@
         </w:drawing>
       </w:r>
     </w:p>
+    <w:p/>
+    <w:p/>
     <w:p>
-      <w:r>
-        <w:t>Comparisons with LRU Cache have a non-linear growth as the number of operations grows, and may be difficult to relate to. Hence all comparisons have been done with both cached and non-cached versions</w:t>
-      </w:r>
-      <w:r>
-        <w:t>.</w:t>
-      </w:r>
+      <w:pPr>
+        <w:pStyle w:val="Heading2"/>
+      </w:pPr>
+      <w:bookmarkStart w:id="0" w:name="_Toc59131714"/>
+      <w:r>
+        <w:t>N-Queens</w:t>
+      </w:r>
+      <w:bookmarkEnd w:id="0"/>
     </w:p>
     <w:p>
       <w:pPr>
         <w:pStyle w:val="Heading4"/>
+      </w:pPr>
+      <w:r>
+        <w:t>Optimizations of cost calculation</w:t>
+      </w:r>
+    </w:p>
+    <w:p>
+      <w:r>
+        <w:t xml:space="preserve">With the N-Queens problem, </w:t>
+      </w:r>
+      <w:r>
+        <w:t>the goal was to make the program as efficient as possible.</w:t>
+      </w:r>
+      <w:r>
+        <w:t xml:space="preserve"> The two bottleneck functions were </w:t>
+      </w:r>
+      <w:proofErr w:type="spellStart"/>
+      <w:r>
+        <w:rPr>
+          <w:i/>
+          <w:iCs/>
+        </w:rPr>
+        <w:t>getHeuristicCostQueen</w:t>
+      </w:r>
+      <w:proofErr w:type="spellEnd"/>
+      <w:r>
+        <w:t xml:space="preserve"> and </w:t>
+      </w:r>
+      <w:proofErr w:type="spellStart"/>
+      <w:r>
+        <w:rPr>
+          <w:i/>
+          <w:iCs/>
+          <w:u w:val="single"/>
+        </w:rPr>
+        <w:t>getHeuristicCost</w:t>
+      </w:r>
+      <w:proofErr w:type="spellEnd"/>
+      <w:r>
+        <w:t xml:space="preserve"> which were taking up </w:t>
+      </w:r>
+      <w:r>
+        <w:t>79.10% and 19.59% of the time taken for the entire program.</w:t>
+      </w:r>
+    </w:p>
+    <w:p>
+      <w:r>
+        <w:t>Optimization of these functions was performed in three steps:</w:t>
+      </w:r>
+    </w:p>
+    <w:p>
+      <w:pPr>
+        <w:pStyle w:val="ListParagraph"/>
+        <w:numPr>
+          <w:ilvl w:val="0"/>
+          <w:numId w:val="2"/>
+        </w:numPr>
+      </w:pPr>
+      <w:r>
+        <w:t xml:space="preserve">Avoiding use of </w:t>
+      </w:r>
+      <w:proofErr w:type="spellStart"/>
+      <w:proofErr w:type="gramStart"/>
+      <w:r>
+        <w:t>math.fabs</w:t>
+      </w:r>
+      <w:proofErr w:type="spellEnd"/>
+      <w:proofErr w:type="gramEnd"/>
+      <w:r>
+        <w:t xml:space="preserve"> and</w:t>
+      </w:r>
+      <w:r>
+        <w:t xml:space="preserve"> using integer arithmetic resulted in 60% faster runs than the base implementation</w:t>
+      </w:r>
+      <w:r>
+        <w:t>. This is because floating point operations</w:t>
+      </w:r>
+      <w:bookmarkStart w:id="1" w:name="_GoBack"/>
+      <w:bookmarkEnd w:id="1"/>
+      <w:r>
+        <w:t xml:space="preserve"> are much slower than integer operations.</w:t>
+      </w:r>
+    </w:p>
+    <w:p>
+      <w:pPr>
+        <w:pStyle w:val="ListParagraph"/>
+        <w:numPr>
+          <w:ilvl w:val="0"/>
+          <w:numId w:val="2"/>
+        </w:numPr>
+      </w:pPr>
+      <w:r>
+        <w:t xml:space="preserve">Using an LRU cache resulted in </w:t>
+      </w:r>
+      <w:proofErr w:type="gramStart"/>
+      <w:r>
+        <w:t>a</w:t>
+      </w:r>
+      <w:proofErr w:type="gramEnd"/>
+      <w:r>
+        <w:t xml:space="preserve"> 80% faster runs than the base installation.</w:t>
+      </w:r>
+    </w:p>
+    <w:p>
+      <w:r>
+        <w:t>Overall, the speedup achieved was about 5X.</w:t>
+      </w:r>
+    </w:p>
+    <w:p>
+      <w:r>
+        <w:t xml:space="preserve">In the table below </w:t>
+      </w:r>
+      <w:proofErr w:type="spellStart"/>
+      <w:proofErr w:type="gramStart"/>
+      <w:r>
+        <w:t>getHeuristicCostQueen</w:t>
+      </w:r>
+      <w:proofErr w:type="spellEnd"/>
+      <w:r>
+        <w:t>(</w:t>
+      </w:r>
+      <w:proofErr w:type="gramEnd"/>
+      <w:r>
+        <w:t xml:space="preserve">) was called 671104 times and </w:t>
+      </w:r>
+      <w:proofErr w:type="spellStart"/>
+      <w:r>
+        <w:t>GetHeuristicCost</w:t>
+      </w:r>
+      <w:proofErr w:type="spellEnd"/>
+      <w:r>
+        <w:t xml:space="preserve"> was called 12544 times.</w:t>
+      </w:r>
+    </w:p>
+    <w:p>
+      <w:pPr>
+        <w:rPr>
+          <w:b/>
+          <w:bCs/>
+        </w:rPr>
+      </w:pPr>
+      <w:r>
+        <w:drawing>
+          <wp:inline distT="0" distB="0" distL="0" distR="0" wp14:anchorId="7927006B" wp14:editId="2E43A775">
+            <wp:extent cx="6858000" cy="2101850"/>
+            <wp:effectExtent l="0" t="0" r="0" b="0"/>
+            <wp:docPr id="6" name="Picture 6"/>
+            <wp:cNvGraphicFramePr>
+              <a:graphicFrameLocks xmlns:a="http://schemas.openxmlformats.org/drawingml/2006/main" noChangeAspect="1"/>
+            </wp:cNvGraphicFramePr>
+            <a:graphic xmlns:a="http://schemas.openxmlformats.org/drawingml/2006/main">
+              <a:graphicData uri="http://schemas.openxmlformats.org/drawingml/2006/picture">
+                <pic:pic xmlns:pic="http://schemas.openxmlformats.org/drawingml/2006/picture">
+                  <pic:nvPicPr>
+                    <pic:cNvPr id="0" name="Picture 6"/>
+                    <pic:cNvPicPr>
+                      <a:picLocks noChangeAspect="1" noChangeArrowheads="1"/>
+                    </pic:cNvPicPr>
+                  </pic:nvPicPr>
+                  <pic:blipFill>
+                    <a:blip r:embed="rId10">
+                      <a:extLst>
+                        <a:ext uri="{28A0092B-C50C-407E-A947-70E740481C1C}">
+                          <a14:useLocalDpi xmlns:a14="http://schemas.microsoft.com/office/drawing/2010/main" val="0"/>
+                        </a:ext>
+                      </a:extLst>
+                    </a:blip>
+                    <a:srcRect/>
+                    <a:stretch>
+                      <a:fillRect/>
+                    </a:stretch>
+                  </pic:blipFill>
+                  <pic:spPr bwMode="auto">
+                    <a:xfrm>
+                      <a:off x="0" y="0"/>
+                      <a:ext cx="6858000" cy="2101850"/>
+                    </a:xfrm>
+                    <a:prstGeom prst="rect">
+                      <a:avLst/>
+                    </a:prstGeom>
+                    <a:noFill/>
+                    <a:ln>
+                      <a:noFill/>
+                    </a:ln>
+                  </pic:spPr>
+                </pic:pic>
+              </a:graphicData>
+            </a:graphic>
+          </wp:inline>
+        </w:drawing>
+      </w:r>
+    </w:p>
+    <w:p/>
+    <w:p>
+      <w:r>
+        <w:t xml:space="preserve">Comparisons with LRU Cache have a non-linear growth as the number of operations </w:t>
+      </w:r>
+      <w:proofErr w:type="gramStart"/>
+      <w:r>
+        <w:t>grows, and</w:t>
+      </w:r>
+      <w:proofErr w:type="gramEnd"/>
+      <w:r>
+        <w:t xml:space="preserve"> may be difficult to relate to. Hence all comparisons have been done with both cached and non-cached versions</w:t>
+      </w:r>
+      <w:r>
+        <w:t>.</w:t>
+      </w:r>
+    </w:p>
+    <w:p>
+      <w:pPr>
+        <w:pStyle w:val="Heading4"/>
         <w:rPr>
           <w:i w:val="0"/>
           <w:iCs w:val="0"/>
@@ -305,10 +517,34 @@
     </w:p>
     <w:p>
       <w:r>
-        <w:t xml:space="preserve">When sideways moves are not allowed the algorithm often gets stuck in a local minima earlier on, and cannot get out of it. It just keeps repeating the steps in the same neighborhood, but still continues executing </w:t>
-      </w:r>
-      <w:r>
-        <w:t>till the maximum number of iterations without any hope of making any improvement. For example with 134 queens, 2</w:t>
+        <w:t xml:space="preserve">When sideways moves are not allowed the algorithm often gets stuck in a </w:t>
+      </w:r>
+      <w:proofErr w:type="gramStart"/>
+      <w:r>
+        <w:t>local minima</w:t>
+      </w:r>
+      <w:proofErr w:type="gramEnd"/>
+      <w:r>
+        <w:t xml:space="preserve"> earlier on, and cannot get out of it. It just keeps repeating the steps in the same neighborhood, but </w:t>
+      </w:r>
+      <w:proofErr w:type="gramStart"/>
+      <w:r>
+        <w:t>still continues</w:t>
+      </w:r>
+      <w:proofErr w:type="gramEnd"/>
+      <w:r>
+        <w:t xml:space="preserve"> executing </w:t>
+      </w:r>
+      <w:r>
+        <w:t xml:space="preserve">till the maximum number of iterations without any hope of making any improvement. For </w:t>
+      </w:r>
+      <w:proofErr w:type="gramStart"/>
+      <w:r>
+        <w:t>example</w:t>
+      </w:r>
+      <w:proofErr w:type="gramEnd"/>
+      <w:r>
+        <w:t xml:space="preserve"> with 134 queens, 2</w:t>
       </w:r>
       <w:r>
         <w:t>1</w:t>
@@ -339,7 +575,15 @@
         <w:t xml:space="preserve">On an average in the above example, after 123 iterations, no improving moves were found, but the algorithm still iterated through all the 100,000 iterations. </w:t>
       </w:r>
       <w:r>
-        <w:t xml:space="preserve">As we can see, when sideways move was not allowed, it got stuck in local minimas very early. </w:t>
+        <w:t xml:space="preserve">As we can see, when sideways move was not allowed, it got stuck in local </w:t>
+      </w:r>
+      <w:proofErr w:type="spellStart"/>
+      <w:r>
+        <w:t>minimas</w:t>
+      </w:r>
+      <w:proofErr w:type="spellEnd"/>
+      <w:r>
+        <w:t xml:space="preserve"> very early. </w:t>
       </w:r>
       <w:r>
         <w:t>Continuing with the rest of the iterations was very wasteful.</w:t>
@@ -417,6 +661,7 @@
           <w:szCs w:val="16"/>
         </w:rPr>
       </w:pPr>
+      <w:proofErr w:type="spellStart"/>
       <w:r>
         <w:rPr>
           <w:rFonts w:ascii="Calibri" w:hAnsi="Calibri" w:cs="Calibri"/>
@@ -427,6 +672,7 @@
         </w:rPr>
         <w:t>max_cost</w:t>
       </w:r>
+      <w:proofErr w:type="spellEnd"/>
       <w:r>
         <w:rPr>
           <w:rFonts w:ascii="Calibri" w:hAnsi="Calibri" w:cs="Calibri"/>
@@ -459,6 +705,7 @@
         </w:rPr>
         <w:br/>
       </w:r>
+      <w:proofErr w:type="spellStart"/>
       <w:r>
         <w:rPr>
           <w:rFonts w:ascii="Calibri" w:hAnsi="Calibri" w:cs="Calibri"/>
@@ -470,6 +717,7 @@
         </w:rPr>
         <w:t>max_candidate</w:t>
       </w:r>
+      <w:proofErr w:type="spellEnd"/>
       <w:r>
         <w:rPr>
           <w:rFonts w:ascii="Calibri" w:hAnsi="Calibri" w:cs="Calibri"/>
@@ -497,6 +745,7 @@
         </w:rPr>
         <w:t xml:space="preserve"> All queens with </w:t>
       </w:r>
+      <w:proofErr w:type="spellStart"/>
       <w:r>
         <w:rPr>
           <w:rFonts w:ascii="Calibri" w:hAnsi="Calibri" w:cs="Calibri"/>
@@ -508,6 +757,7 @@
         </w:rPr>
         <w:t>max_cost</w:t>
       </w:r>
+      <w:proofErr w:type="spellEnd"/>
       <w:r>
         <w:rPr>
           <w:rFonts w:ascii="Calibri" w:hAnsi="Calibri" w:cs="Calibri"/>
@@ -560,6 +810,7 @@
         </w:rPr>
         <w:t xml:space="preserve"> Random choice from </w:t>
       </w:r>
+      <w:proofErr w:type="spellStart"/>
       <w:r>
         <w:rPr>
           <w:rFonts w:ascii="Calibri" w:hAnsi="Calibri" w:cs="Calibri"/>
@@ -570,6 +821,7 @@
         </w:rPr>
         <w:t>max_candidate</w:t>
       </w:r>
+      <w:proofErr w:type="spellEnd"/>
     </w:p>
     <w:p>
       <w:pPr>
@@ -586,6 +838,7 @@
           <w:szCs w:val="16"/>
         </w:rPr>
       </w:pPr>
+      <w:proofErr w:type="spellStart"/>
       <w:r>
         <w:rPr>
           <w:rFonts w:ascii="Calibri" w:hAnsi="Calibri" w:cs="Calibri"/>
@@ -596,6 +849,7 @@
         </w:rPr>
         <w:t>min_cost</w:t>
       </w:r>
+      <w:proofErr w:type="spellEnd"/>
       <w:r>
         <w:rPr>
           <w:rFonts w:ascii="Calibri" w:hAnsi="Calibri" w:cs="Calibri"/>
@@ -620,6 +874,7 @@
         </w:rPr>
         <w:t xml:space="preserve"> </w:t>
       </w:r>
+      <w:proofErr w:type="spellStart"/>
       <w:r>
         <w:rPr>
           <w:rFonts w:ascii="Calibri" w:hAnsi="Calibri" w:cs="Calibri"/>
@@ -630,6 +885,7 @@
         </w:rPr>
         <w:t>max_cost</w:t>
       </w:r>
+      <w:proofErr w:type="spellEnd"/>
       <w:r>
         <w:rPr>
           <w:rFonts w:ascii="Calibri" w:hAnsi="Calibri" w:cs="Calibri"/>
@@ -639,8 +895,19 @@
           <w:szCs w:val="16"/>
         </w:rPr>
         <w:br/>
+      </w:r>
+      <w:proofErr w:type="spellStart"/>
+      <w:r>
+        <w:rPr>
+          <w:rFonts w:ascii="Calibri" w:hAnsi="Calibri" w:cs="Calibri"/>
+          <w:i/>
+          <w:iCs/>
+          <w:sz w:val="16"/>
+          <w:szCs w:val="16"/>
+        </w:rPr>
         <w:t>start_min_cost</w:t>
       </w:r>
+      <w:proofErr w:type="spellEnd"/>
       <w:r>
         <w:rPr>
           <w:rFonts w:ascii="Calibri" w:hAnsi="Calibri" w:cs="Calibri"/>
@@ -665,6 +932,7 @@
         </w:rPr>
         <w:t xml:space="preserve"> </w:t>
       </w:r>
+      <w:proofErr w:type="spellStart"/>
       <w:r>
         <w:rPr>
           <w:rFonts w:ascii="Calibri" w:hAnsi="Calibri" w:cs="Calibri"/>
@@ -675,6 +943,7 @@
         </w:rPr>
         <w:t>min_cost</w:t>
       </w:r>
+      <w:proofErr w:type="spellEnd"/>
     </w:p>
     <w:p>
       <w:pPr>
@@ -697,15 +966,27 @@
         </w:rPr>
         <w:t xml:space="preserve">for-each valid row position </w:t>
       </w:r>
-      <w:r>
-        <w:rPr>
-          <w:rFonts w:ascii="Calibri" w:hAnsi="Calibri" w:cs="Calibri"/>
-          <w:i/>
-          <w:iCs/>
-          <w:sz w:val="16"/>
-          <w:szCs w:val="16"/>
-        </w:rPr>
-        <w:t>pos_i, candidate</w:t>
+      <w:proofErr w:type="spellStart"/>
+      <w:r>
+        <w:rPr>
+          <w:rFonts w:ascii="Calibri" w:hAnsi="Calibri" w:cs="Calibri"/>
+          <w:i/>
+          <w:iCs/>
+          <w:sz w:val="16"/>
+          <w:szCs w:val="16"/>
+        </w:rPr>
+        <w:t>pos_i</w:t>
+      </w:r>
+      <w:proofErr w:type="spellEnd"/>
+      <w:r>
+        <w:rPr>
+          <w:rFonts w:ascii="Calibri" w:hAnsi="Calibri" w:cs="Calibri"/>
+          <w:i/>
+          <w:iCs/>
+          <w:sz w:val="16"/>
+          <w:szCs w:val="16"/>
+        </w:rPr>
+        <w:t>, candidate</w:t>
       </w:r>
       <w:r>
         <w:rPr>
@@ -783,6 +1064,7 @@
         </w:rPr>
         <w:t xml:space="preserve"> was moved to </w:t>
       </w:r>
+      <w:proofErr w:type="spellStart"/>
       <w:r>
         <w:rPr>
           <w:rFonts w:ascii="Calibri" w:hAnsi="Calibri" w:cs="Calibri"/>
@@ -793,6 +1075,7 @@
         </w:rPr>
         <w:t>pos_i</w:t>
       </w:r>
+      <w:proofErr w:type="spellEnd"/>
       <w:r>
         <w:rPr>
           <w:rFonts w:ascii="Calibri" w:hAnsi="Calibri" w:cs="Calibri"/>
@@ -809,6 +1092,7 @@
         </w:rPr>
         <w:tab/>
       </w:r>
+      <w:proofErr w:type="spellStart"/>
       <w:r>
         <w:rPr>
           <w:rFonts w:ascii="Calibri" w:hAnsi="Calibri" w:cs="Calibri"/>
@@ -819,6 +1103,7 @@
         </w:rPr>
         <w:t>cost_i</w:t>
       </w:r>
+      <w:proofErr w:type="spellEnd"/>
       <w:r>
         <w:rPr>
           <w:rFonts w:ascii="Calibri" w:hAnsi="Calibri" w:cs="Calibri"/>
@@ -841,17 +1126,47 @@
           <w:sz w:val="16"/>
           <w:szCs w:val="16"/>
         </w:rPr>
-        <w:t xml:space="preserve"> getHeuristicCostQueen(</w:t>
-      </w:r>
-      <w:r>
-        <w:rPr>
-          <w:rFonts w:ascii="Calibri" w:hAnsi="Calibri" w:cs="Calibri"/>
-          <w:i/>
-          <w:iCs/>
-          <w:sz w:val="16"/>
-          <w:szCs w:val="16"/>
-        </w:rPr>
-        <w:t>pos_i)</w:t>
+        <w:t xml:space="preserve"> </w:t>
+      </w:r>
+      <w:proofErr w:type="spellStart"/>
+      <w:r>
+        <w:rPr>
+          <w:rFonts w:ascii="Calibri" w:hAnsi="Calibri" w:cs="Calibri"/>
+          <w:sz w:val="16"/>
+          <w:szCs w:val="16"/>
+        </w:rPr>
+        <w:t>getHeuristicCostQueen</w:t>
+      </w:r>
+      <w:proofErr w:type="spellEnd"/>
+      <w:r>
+        <w:rPr>
+          <w:rFonts w:ascii="Calibri" w:hAnsi="Calibri" w:cs="Calibri"/>
+          <w:sz w:val="16"/>
+          <w:szCs w:val="16"/>
+        </w:rPr>
+        <w:t>(</w:t>
+      </w:r>
+      <w:proofErr w:type="spellStart"/>
+      <w:r>
+        <w:rPr>
+          <w:rFonts w:ascii="Calibri" w:hAnsi="Calibri" w:cs="Calibri"/>
+          <w:i/>
+          <w:iCs/>
+          <w:sz w:val="16"/>
+          <w:szCs w:val="16"/>
+        </w:rPr>
+        <w:t>pos_i</w:t>
+      </w:r>
+      <w:proofErr w:type="spellEnd"/>
+      <w:r>
+        <w:rPr>
+          <w:rFonts w:ascii="Calibri" w:hAnsi="Calibri" w:cs="Calibri"/>
+          <w:i/>
+          <w:iCs/>
+          <w:sz w:val="16"/>
+          <w:szCs w:val="16"/>
+        </w:rPr>
+        <w:t>)</w:t>
       </w:r>
       <w:r>
         <w:rPr>
@@ -881,15 +1196,27 @@
         </w:rPr>
         <w:t xml:space="preserve">if </w:t>
       </w:r>
-      <w:r>
-        <w:rPr>
-          <w:rFonts w:ascii="Calibri" w:hAnsi="Calibri" w:cs="Calibri"/>
-          <w:i/>
-          <w:iCs/>
-          <w:sz w:val="16"/>
-          <w:szCs w:val="16"/>
-        </w:rPr>
-        <w:t xml:space="preserve">min_cost </w:t>
+      <w:proofErr w:type="spellStart"/>
+      <w:r>
+        <w:rPr>
+          <w:rFonts w:ascii="Calibri" w:hAnsi="Calibri" w:cs="Calibri"/>
+          <w:i/>
+          <w:iCs/>
+          <w:sz w:val="16"/>
+          <w:szCs w:val="16"/>
+        </w:rPr>
+        <w:t>min_cost</w:t>
+      </w:r>
+      <w:proofErr w:type="spellEnd"/>
+      <w:r>
+        <w:rPr>
+          <w:rFonts w:ascii="Calibri" w:hAnsi="Calibri" w:cs="Calibri"/>
+          <w:i/>
+          <w:iCs/>
+          <w:sz w:val="16"/>
+          <w:szCs w:val="16"/>
+        </w:rPr>
+        <w:t xml:space="preserve"> </w:t>
       </w:r>
       <w:r>
         <w:rPr>
@@ -899,6 +1226,7 @@
         </w:rPr>
         <w:t xml:space="preserve">&gt; </w:t>
       </w:r>
+      <w:proofErr w:type="spellStart"/>
       <w:r>
         <w:rPr>
           <w:rFonts w:ascii="Calibri" w:hAnsi="Calibri" w:cs="Calibri"/>
@@ -909,6 +1237,7 @@
         </w:rPr>
         <w:t>cost_i</w:t>
       </w:r>
+      <w:proofErr w:type="spellEnd"/>
       <w:r>
         <w:rPr>
           <w:rFonts w:ascii="Calibri" w:hAnsi="Calibri" w:cs="Calibri"/>
@@ -941,6 +1270,7 @@
         </w:rPr>
         <w:tab/>
       </w:r>
+      <w:proofErr w:type="spellStart"/>
       <w:r>
         <w:rPr>
           <w:rFonts w:ascii="Calibri" w:hAnsi="Calibri" w:cs="Calibri"/>
@@ -951,6 +1281,7 @@
         </w:rPr>
         <w:t>min_cost</w:t>
       </w:r>
+      <w:proofErr w:type="spellEnd"/>
       <w:r>
         <w:rPr>
           <w:rFonts w:ascii="Calibri" w:hAnsi="Calibri" w:cs="Calibri"/>
@@ -967,6 +1298,7 @@
         </w:rPr>
         <w:t xml:space="preserve">ß </w:t>
       </w:r>
+      <w:proofErr w:type="spellStart"/>
       <w:r>
         <w:rPr>
           <w:rFonts w:ascii="Calibri" w:hAnsi="Calibri" w:cs="Calibri"/>
@@ -977,6 +1309,7 @@
         </w:rPr>
         <w:t>cost_i</w:t>
       </w:r>
+      <w:proofErr w:type="spellEnd"/>
       <w:r>
         <w:rPr>
           <w:rFonts w:ascii="Calibri" w:hAnsi="Calibri" w:cs="Calibri"/>
@@ -1009,15 +1342,27 @@
         </w:rPr>
         <w:tab/>
       </w:r>
-      <w:r>
-        <w:rPr>
-          <w:rFonts w:ascii="Calibri" w:hAnsi="Calibri" w:cs="Calibri"/>
-          <w:i/>
-          <w:iCs/>
-          <w:sz w:val="16"/>
-          <w:szCs w:val="16"/>
-        </w:rPr>
-        <w:t xml:space="preserve">best_pos </w:t>
+      <w:proofErr w:type="spellStart"/>
+      <w:r>
+        <w:rPr>
+          <w:rFonts w:ascii="Calibri" w:hAnsi="Calibri" w:cs="Calibri"/>
+          <w:i/>
+          <w:iCs/>
+          <w:sz w:val="16"/>
+          <w:szCs w:val="16"/>
+        </w:rPr>
+        <w:t>best_pos</w:t>
+      </w:r>
+      <w:proofErr w:type="spellEnd"/>
+      <w:r>
+        <w:rPr>
+          <w:rFonts w:ascii="Calibri" w:hAnsi="Calibri" w:cs="Calibri"/>
+          <w:i/>
+          <w:iCs/>
+          <w:sz w:val="16"/>
+          <w:szCs w:val="16"/>
+        </w:rPr>
+        <w:t xml:space="preserve"> </w:t>
       </w:r>
       <w:r>
         <w:rPr>
@@ -1035,7 +1380,29 @@
           <w:sz w:val="16"/>
           <w:szCs w:val="16"/>
         </w:rPr>
-        <w:t xml:space="preserve"> [pos_i]</w:t>
+        <w:t xml:space="preserve"> [</w:t>
+      </w:r>
+      <w:proofErr w:type="spellStart"/>
+      <w:r>
+        <w:rPr>
+          <w:rFonts w:ascii="Calibri" w:hAnsi="Calibri" w:cs="Calibri"/>
+          <w:i/>
+          <w:iCs/>
+          <w:sz w:val="16"/>
+          <w:szCs w:val="16"/>
+        </w:rPr>
+        <w:t>pos_i</w:t>
+      </w:r>
+      <w:proofErr w:type="spellEnd"/>
+      <w:r>
+        <w:rPr>
+          <w:rFonts w:ascii="Calibri" w:hAnsi="Calibri" w:cs="Calibri"/>
+          <w:i/>
+          <w:iCs/>
+          <w:sz w:val="16"/>
+          <w:szCs w:val="16"/>
+        </w:rPr>
+        <w:t>]</w:t>
       </w:r>
       <w:r>
         <w:rPr>
@@ -1057,23 +1424,45 @@
         </w:rPr>
         <w:tab/>
       </w:r>
-      <w:r>
-        <w:rPr>
-          <w:rFonts w:ascii="Calibri" w:hAnsi="Calibri" w:cs="Calibri"/>
-          <w:sz w:val="16"/>
-          <w:szCs w:val="16"/>
-        </w:rPr>
-        <w:t xml:space="preserve">elif </w:t>
-      </w:r>
-      <w:r>
-        <w:rPr>
-          <w:rFonts w:ascii="Calibri" w:hAnsi="Calibri" w:cs="Calibri"/>
-          <w:i/>
-          <w:iCs/>
-          <w:sz w:val="16"/>
-          <w:szCs w:val="16"/>
-        </w:rPr>
-        <w:t xml:space="preserve">min_cost </w:t>
+      <w:proofErr w:type="spellStart"/>
+      <w:r>
+        <w:rPr>
+          <w:rFonts w:ascii="Calibri" w:hAnsi="Calibri" w:cs="Calibri"/>
+          <w:sz w:val="16"/>
+          <w:szCs w:val="16"/>
+        </w:rPr>
+        <w:t>elif</w:t>
+      </w:r>
+      <w:proofErr w:type="spellEnd"/>
+      <w:r>
+        <w:rPr>
+          <w:rFonts w:ascii="Calibri" w:hAnsi="Calibri" w:cs="Calibri"/>
+          <w:sz w:val="16"/>
+          <w:szCs w:val="16"/>
+        </w:rPr>
+        <w:t xml:space="preserve"> </w:t>
+      </w:r>
+      <w:proofErr w:type="spellStart"/>
+      <w:r>
+        <w:rPr>
+          <w:rFonts w:ascii="Calibri" w:hAnsi="Calibri" w:cs="Calibri"/>
+          <w:i/>
+          <w:iCs/>
+          <w:sz w:val="16"/>
+          <w:szCs w:val="16"/>
+        </w:rPr>
+        <w:t>min_cost</w:t>
+      </w:r>
+      <w:proofErr w:type="spellEnd"/>
+      <w:r>
+        <w:rPr>
+          <w:rFonts w:ascii="Calibri" w:hAnsi="Calibri" w:cs="Calibri"/>
+          <w:i/>
+          <w:iCs/>
+          <w:sz w:val="16"/>
+          <w:szCs w:val="16"/>
+        </w:rPr>
+        <w:t xml:space="preserve"> </w:t>
       </w:r>
       <w:r>
         <w:rPr>
@@ -1083,6 +1472,7 @@
         </w:rPr>
         <w:t xml:space="preserve">== </w:t>
       </w:r>
+      <w:proofErr w:type="spellStart"/>
       <w:r>
         <w:rPr>
           <w:rFonts w:ascii="Calibri" w:hAnsi="Calibri" w:cs="Calibri"/>
@@ -1093,6 +1483,7 @@
         </w:rPr>
         <w:t>cost_i</w:t>
       </w:r>
+      <w:proofErr w:type="spellEnd"/>
       <w:r>
         <w:rPr>
           <w:rFonts w:ascii="Calibri" w:hAnsi="Calibri" w:cs="Calibri"/>
@@ -1101,6 +1492,7 @@
         </w:rPr>
         <w:t xml:space="preserve"> and </w:t>
       </w:r>
+      <w:proofErr w:type="spellStart"/>
       <w:r>
         <w:rPr>
           <w:rFonts w:ascii="Calibri" w:hAnsi="Calibri" w:cs="Calibri"/>
@@ -1111,6 +1503,7 @@
         </w:rPr>
         <w:t>allow_sideways</w:t>
       </w:r>
+      <w:proofErr w:type="spellEnd"/>
       <w:r>
         <w:rPr>
           <w:rFonts w:ascii="Calibri" w:hAnsi="Calibri" w:cs="Calibri"/>
@@ -1143,15 +1536,49 @@
         </w:rPr>
         <w:tab/>
       </w:r>
-      <w:r>
-        <w:rPr>
-          <w:rFonts w:ascii="Calibri" w:hAnsi="Calibri" w:cs="Calibri"/>
-          <w:i/>
-          <w:iCs/>
-          <w:sz w:val="16"/>
-          <w:szCs w:val="16"/>
-        </w:rPr>
-        <w:t>best_pos.append(pos_i)</w:t>
+      <w:proofErr w:type="spellStart"/>
+      <w:r>
+        <w:rPr>
+          <w:rFonts w:ascii="Calibri" w:hAnsi="Calibri" w:cs="Calibri"/>
+          <w:i/>
+          <w:iCs/>
+          <w:sz w:val="16"/>
+          <w:szCs w:val="16"/>
+        </w:rPr>
+        <w:t>best_pos.append</w:t>
+      </w:r>
+      <w:proofErr w:type="spellEnd"/>
+      <w:r>
+        <w:rPr>
+          <w:rFonts w:ascii="Calibri" w:hAnsi="Calibri" w:cs="Calibri"/>
+          <w:i/>
+          <w:iCs/>
+          <w:sz w:val="16"/>
+          <w:szCs w:val="16"/>
+        </w:rPr>
+        <w:t>(</w:t>
+      </w:r>
+      <w:proofErr w:type="spellStart"/>
+      <w:r>
+        <w:rPr>
+          <w:rFonts w:ascii="Calibri" w:hAnsi="Calibri" w:cs="Calibri"/>
+          <w:i/>
+          <w:iCs/>
+          <w:sz w:val="16"/>
+          <w:szCs w:val="16"/>
+        </w:rPr>
+        <w:t>pos_i</w:t>
+      </w:r>
+      <w:proofErr w:type="spellEnd"/>
+      <w:r>
+        <w:rPr>
+          <w:rFonts w:ascii="Calibri" w:hAnsi="Calibri" w:cs="Calibri"/>
+          <w:i/>
+          <w:iCs/>
+          <w:sz w:val="16"/>
+          <w:szCs w:val="16"/>
+        </w:rPr>
+        <w:t>)</w:t>
       </w:r>
       <w:r>
         <w:rPr>
@@ -1168,17 +1595,112 @@
           <w:szCs w:val="16"/>
         </w:rPr>
         <w:tab/>
-        <w:t xml:space="preserve">elif </w:t>
-      </w:r>
-      <w:r>
-        <w:rPr>
-          <w:rFonts w:ascii="Calibri" w:hAnsi="Calibri" w:cs="Calibri"/>
-          <w:i/>
-          <w:iCs/>
-          <w:sz w:val="16"/>
-          <w:szCs w:val="16"/>
-        </w:rPr>
-        <w:t xml:space="preserve">min_cost == cost_i and min_cost &lt; start_min_cost </w:t>
+      </w:r>
+      <w:proofErr w:type="spellStart"/>
+      <w:r>
+        <w:rPr>
+          <w:rFonts w:ascii="Calibri" w:hAnsi="Calibri" w:cs="Calibri"/>
+          <w:sz w:val="16"/>
+          <w:szCs w:val="16"/>
+        </w:rPr>
+        <w:t>elif</w:t>
+      </w:r>
+      <w:proofErr w:type="spellEnd"/>
+      <w:r>
+        <w:rPr>
+          <w:rFonts w:ascii="Calibri" w:hAnsi="Calibri" w:cs="Calibri"/>
+          <w:sz w:val="16"/>
+          <w:szCs w:val="16"/>
+        </w:rPr>
+        <w:t xml:space="preserve"> </w:t>
+      </w:r>
+      <w:proofErr w:type="spellStart"/>
+      <w:r>
+        <w:rPr>
+          <w:rFonts w:ascii="Calibri" w:hAnsi="Calibri" w:cs="Calibri"/>
+          <w:i/>
+          <w:iCs/>
+          <w:sz w:val="16"/>
+          <w:szCs w:val="16"/>
+        </w:rPr>
+        <w:t>min_cost</w:t>
+      </w:r>
+      <w:proofErr w:type="spellEnd"/>
+      <w:r>
+        <w:rPr>
+          <w:rFonts w:ascii="Calibri" w:hAnsi="Calibri" w:cs="Calibri"/>
+          <w:i/>
+          <w:iCs/>
+          <w:sz w:val="16"/>
+          <w:szCs w:val="16"/>
+        </w:rPr>
+        <w:t xml:space="preserve"> == </w:t>
+      </w:r>
+      <w:proofErr w:type="spellStart"/>
+      <w:r>
+        <w:rPr>
+          <w:rFonts w:ascii="Calibri" w:hAnsi="Calibri" w:cs="Calibri"/>
+          <w:i/>
+          <w:iCs/>
+          <w:sz w:val="16"/>
+          <w:szCs w:val="16"/>
+        </w:rPr>
+        <w:t>cost_i</w:t>
+      </w:r>
+      <w:proofErr w:type="spellEnd"/>
+      <w:r>
+        <w:rPr>
+          <w:rFonts w:ascii="Calibri" w:hAnsi="Calibri" w:cs="Calibri"/>
+          <w:i/>
+          <w:iCs/>
+          <w:sz w:val="16"/>
+          <w:szCs w:val="16"/>
+        </w:rPr>
+        <w:t xml:space="preserve"> and </w:t>
+      </w:r>
+      <w:proofErr w:type="spellStart"/>
+      <w:r>
+        <w:rPr>
+          <w:rFonts w:ascii="Calibri" w:hAnsi="Calibri" w:cs="Calibri"/>
+          <w:i/>
+          <w:iCs/>
+          <w:sz w:val="16"/>
+          <w:szCs w:val="16"/>
+        </w:rPr>
+        <w:t>min_cost</w:t>
+      </w:r>
+      <w:proofErr w:type="spellEnd"/>
+      <w:r>
+        <w:rPr>
+          <w:rFonts w:ascii="Calibri" w:hAnsi="Calibri" w:cs="Calibri"/>
+          <w:i/>
+          <w:iCs/>
+          <w:sz w:val="16"/>
+          <w:szCs w:val="16"/>
+        </w:rPr>
+        <w:t xml:space="preserve"> &lt; </w:t>
+      </w:r>
+      <w:proofErr w:type="spellStart"/>
+      <w:r>
+        <w:rPr>
+          <w:rFonts w:ascii="Calibri" w:hAnsi="Calibri" w:cs="Calibri"/>
+          <w:i/>
+          <w:iCs/>
+          <w:sz w:val="16"/>
+          <w:szCs w:val="16"/>
+        </w:rPr>
+        <w:t>start_min_cost</w:t>
+      </w:r>
+      <w:proofErr w:type="spellEnd"/>
+      <w:r>
+        <w:rPr>
+          <w:rFonts w:ascii="Calibri" w:hAnsi="Calibri" w:cs="Calibri"/>
+          <w:i/>
+          <w:iCs/>
+          <w:sz w:val="16"/>
+          <w:szCs w:val="16"/>
+        </w:rPr>
+        <w:t xml:space="preserve"> </w:t>
       </w:r>
       <w:r>
         <w:rPr>
@@ -1196,7 +1718,29 @@
           <w:sz w:val="16"/>
           <w:szCs w:val="16"/>
         </w:rPr>
-        <w:t xml:space="preserve"> !allow_sideways:</w:t>
+        <w:t xml:space="preserve"> !</w:t>
+      </w:r>
+      <w:proofErr w:type="spellStart"/>
+      <w:r>
+        <w:rPr>
+          <w:rFonts w:ascii="Calibri" w:hAnsi="Calibri" w:cs="Calibri"/>
+          <w:i/>
+          <w:iCs/>
+          <w:sz w:val="16"/>
+          <w:szCs w:val="16"/>
+        </w:rPr>
+        <w:t>allow_sideways</w:t>
+      </w:r>
+      <w:proofErr w:type="spellEnd"/>
+      <w:r>
+        <w:rPr>
+          <w:rFonts w:ascii="Calibri" w:hAnsi="Calibri" w:cs="Calibri"/>
+          <w:i/>
+          <w:iCs/>
+          <w:sz w:val="16"/>
+          <w:szCs w:val="16"/>
+        </w:rPr>
+        <w:t>:</w:t>
       </w:r>
       <w:r>
         <w:rPr>
@@ -1227,7 +1771,50 @@
           <w:szCs w:val="16"/>
         </w:rPr>
         <w:tab/>
-        <w:t>best_pos.append(pos_i)</w:t>
+      </w:r>
+      <w:proofErr w:type="spellStart"/>
+      <w:r>
+        <w:rPr>
+          <w:rFonts w:ascii="Calibri" w:hAnsi="Calibri" w:cs="Calibri"/>
+          <w:i/>
+          <w:iCs/>
+          <w:sz w:val="16"/>
+          <w:szCs w:val="16"/>
+        </w:rPr>
+        <w:t>best_pos.append</w:t>
+      </w:r>
+      <w:proofErr w:type="spellEnd"/>
+      <w:r>
+        <w:rPr>
+          <w:rFonts w:ascii="Calibri" w:hAnsi="Calibri" w:cs="Calibri"/>
+          <w:i/>
+          <w:iCs/>
+          <w:sz w:val="16"/>
+          <w:szCs w:val="16"/>
+        </w:rPr>
+        <w:t>(</w:t>
+      </w:r>
+      <w:proofErr w:type="spellStart"/>
+      <w:r>
+        <w:rPr>
+          <w:rFonts w:ascii="Calibri" w:hAnsi="Calibri" w:cs="Calibri"/>
+          <w:i/>
+          <w:iCs/>
+          <w:sz w:val="16"/>
+          <w:szCs w:val="16"/>
+        </w:rPr>
+        <w:t>pos_i</w:t>
+      </w:r>
+      <w:proofErr w:type="spellEnd"/>
+      <w:r>
+        <w:rPr>
+          <w:rFonts w:ascii="Calibri" w:hAnsi="Calibri" w:cs="Calibri"/>
+          <w:i/>
+          <w:iCs/>
+          <w:sz w:val="16"/>
+          <w:szCs w:val="16"/>
+        </w:rPr>
+        <w:t>)</w:t>
       </w:r>
     </w:p>
     <w:p>
@@ -1251,15 +1838,27 @@
         </w:rPr>
         <w:t xml:space="preserve">if </w:t>
       </w:r>
-      <w:r>
-        <w:rPr>
-          <w:rFonts w:ascii="Calibri" w:hAnsi="Calibri" w:cs="Calibri"/>
-          <w:i/>
-          <w:iCs/>
-          <w:sz w:val="16"/>
-          <w:szCs w:val="16"/>
-        </w:rPr>
-        <w:t>best_pos:</w:t>
+      <w:proofErr w:type="spellStart"/>
+      <w:r>
+        <w:rPr>
+          <w:rFonts w:ascii="Calibri" w:hAnsi="Calibri" w:cs="Calibri"/>
+          <w:i/>
+          <w:iCs/>
+          <w:sz w:val="16"/>
+          <w:szCs w:val="16"/>
+        </w:rPr>
+        <w:t>best_pos</w:t>
+      </w:r>
+      <w:proofErr w:type="spellEnd"/>
+      <w:r>
+        <w:rPr>
+          <w:rFonts w:ascii="Calibri" w:hAnsi="Calibri" w:cs="Calibri"/>
+          <w:i/>
+          <w:iCs/>
+          <w:sz w:val="16"/>
+          <w:szCs w:val="16"/>
+        </w:rPr>
+        <w:t>:</w:t>
       </w:r>
       <w:r>
         <w:rPr>
@@ -1276,7 +1875,25 @@
           <w:szCs w:val="16"/>
         </w:rPr>
         <w:tab/>
-        <w:t>// Some non worsening move has been found</w:t>
+        <w:t xml:space="preserve">// Some </w:t>
+      </w:r>
+      <w:proofErr w:type="spellStart"/>
+      <w:r>
+        <w:rPr>
+          <w:rFonts w:ascii="Calibri" w:hAnsi="Calibri" w:cs="Calibri"/>
+          <w:sz w:val="16"/>
+          <w:szCs w:val="16"/>
+        </w:rPr>
+        <w:t>non worsening</w:t>
+      </w:r>
+      <w:proofErr w:type="spellEnd"/>
+      <w:r>
+        <w:rPr>
+          <w:rFonts w:ascii="Calibri" w:hAnsi="Calibri" w:cs="Calibri"/>
+          <w:sz w:val="16"/>
+          <w:szCs w:val="16"/>
+        </w:rPr>
+        <w:t xml:space="preserve"> move has been found</w:t>
       </w:r>
       <w:r>
         <w:rPr>
@@ -1294,15 +1911,27 @@
         </w:rPr>
         <w:tab/>
       </w:r>
-      <w:r>
-        <w:rPr>
-          <w:rFonts w:ascii="Calibri" w:hAnsi="Calibri" w:cs="Calibri"/>
-          <w:i/>
-          <w:iCs/>
-          <w:sz w:val="16"/>
-          <w:szCs w:val="16"/>
-        </w:rPr>
-        <w:t xml:space="preserve">candidate_solution[candidate] = </w:t>
+      <w:proofErr w:type="spellStart"/>
+      <w:r>
+        <w:rPr>
+          <w:rFonts w:ascii="Calibri" w:hAnsi="Calibri" w:cs="Calibri"/>
+          <w:i/>
+          <w:iCs/>
+          <w:sz w:val="16"/>
+          <w:szCs w:val="16"/>
+        </w:rPr>
+        <w:t>candidate_solution</w:t>
+      </w:r>
+      <w:proofErr w:type="spellEnd"/>
+      <w:r>
+        <w:rPr>
+          <w:rFonts w:ascii="Calibri" w:hAnsi="Calibri" w:cs="Calibri"/>
+          <w:i/>
+          <w:iCs/>
+          <w:sz w:val="16"/>
+          <w:szCs w:val="16"/>
+        </w:rPr>
+        <w:t xml:space="preserve">[candidate] = </w:t>
       </w:r>
       <w:r>
         <w:rPr>
@@ -1312,6 +1941,7 @@
         </w:rPr>
         <w:t xml:space="preserve">Random choice from </w:t>
       </w:r>
+      <w:proofErr w:type="spellStart"/>
       <w:r>
         <w:rPr>
           <w:rFonts w:ascii="Calibri" w:hAnsi="Calibri" w:cs="Calibri"/>
@@ -1322,6 +1952,7 @@
         </w:rPr>
         <w:t>best_pos</w:t>
       </w:r>
+      <w:proofErr w:type="spellEnd"/>
       <w:r>
         <w:rPr>
           <w:rFonts w:ascii="Calibri" w:hAnsi="Calibri" w:cs="Calibri"/>
@@ -1341,7 +1972,28 @@
           <w:szCs w:val="16"/>
         </w:rPr>
         <w:tab/>
-        <w:t xml:space="preserve">cost_i  </w:t>
+      </w:r>
+      <w:proofErr w:type="spellStart"/>
+      <w:r>
+        <w:rPr>
+          <w:rFonts w:ascii="Calibri" w:hAnsi="Calibri" w:cs="Calibri"/>
+          <w:i/>
+          <w:iCs/>
+          <w:sz w:val="16"/>
+          <w:szCs w:val="16"/>
+        </w:rPr>
+        <w:t>cost_i</w:t>
+      </w:r>
+      <w:proofErr w:type="spellEnd"/>
+      <w:r>
+        <w:rPr>
+          <w:rFonts w:ascii="Calibri" w:hAnsi="Calibri" w:cs="Calibri"/>
+          <w:i/>
+          <w:iCs/>
+          <w:sz w:val="16"/>
+          <w:szCs w:val="16"/>
+        </w:rPr>
+        <w:t xml:space="preserve">  </w:t>
       </w:r>
       <w:r>
         <w:rPr>
@@ -1351,15 +2003,49 @@
         </w:rPr>
         <w:t xml:space="preserve">ß </w:t>
       </w:r>
-      <w:r>
-        <w:rPr>
-          <w:rFonts w:ascii="Calibri" w:hAnsi="Calibri" w:cs="Calibri"/>
-          <w:i/>
-          <w:iCs/>
-          <w:sz w:val="16"/>
-          <w:szCs w:val="16"/>
-        </w:rPr>
-        <w:t>getHeuristicCost(candidate_solution)</w:t>
+      <w:proofErr w:type="spellStart"/>
+      <w:r>
+        <w:rPr>
+          <w:rFonts w:ascii="Calibri" w:hAnsi="Calibri" w:cs="Calibri"/>
+          <w:i/>
+          <w:iCs/>
+          <w:sz w:val="16"/>
+          <w:szCs w:val="16"/>
+        </w:rPr>
+        <w:t>getHeuristicCost</w:t>
+      </w:r>
+      <w:proofErr w:type="spellEnd"/>
+      <w:r>
+        <w:rPr>
+          <w:rFonts w:ascii="Calibri" w:hAnsi="Calibri" w:cs="Calibri"/>
+          <w:i/>
+          <w:iCs/>
+          <w:sz w:val="16"/>
+          <w:szCs w:val="16"/>
+        </w:rPr>
+        <w:t>(</w:t>
+      </w:r>
+      <w:proofErr w:type="spellStart"/>
+      <w:r>
+        <w:rPr>
+          <w:rFonts w:ascii="Calibri" w:hAnsi="Calibri" w:cs="Calibri"/>
+          <w:i/>
+          <w:iCs/>
+          <w:sz w:val="16"/>
+          <w:szCs w:val="16"/>
+        </w:rPr>
+        <w:t>candidate_solution</w:t>
+      </w:r>
+      <w:proofErr w:type="spellEnd"/>
+      <w:r>
+        <w:rPr>
+          <w:rFonts w:ascii="Calibri" w:hAnsi="Calibri" w:cs="Calibri"/>
+          <w:i/>
+          <w:iCs/>
+          <w:sz w:val="16"/>
+          <w:szCs w:val="16"/>
+        </w:rPr>
+        <w:t>)</w:t>
       </w:r>
       <w:r>
         <w:rPr>
@@ -1403,15 +2089,27 @@
         </w:rPr>
         <w:tab/>
       </w:r>
-      <w:r>
-        <w:rPr>
-          <w:rFonts w:ascii="Calibri" w:hAnsi="Calibri" w:cs="Calibri"/>
-          <w:i/>
-          <w:iCs/>
-          <w:sz w:val="16"/>
-          <w:szCs w:val="16"/>
-        </w:rPr>
-        <w:t xml:space="preserve">cost_i  </w:t>
+      <w:proofErr w:type="spellStart"/>
+      <w:r>
+        <w:rPr>
+          <w:rFonts w:ascii="Calibri" w:hAnsi="Calibri" w:cs="Calibri"/>
+          <w:i/>
+          <w:iCs/>
+          <w:sz w:val="16"/>
+          <w:szCs w:val="16"/>
+        </w:rPr>
+        <w:t>cost_i</w:t>
+      </w:r>
+      <w:proofErr w:type="spellEnd"/>
+      <w:r>
+        <w:rPr>
+          <w:rFonts w:ascii="Calibri" w:hAnsi="Calibri" w:cs="Calibri"/>
+          <w:i/>
+          <w:iCs/>
+          <w:sz w:val="16"/>
+          <w:szCs w:val="16"/>
+        </w:rPr>
+        <w:t xml:space="preserve">  </w:t>
       </w:r>
       <w:r>
         <w:rPr>
@@ -1421,15 +2119,49 @@
         </w:rPr>
         <w:t xml:space="preserve">ß </w:t>
       </w:r>
-      <w:r>
-        <w:rPr>
-          <w:rFonts w:ascii="Calibri" w:hAnsi="Calibri" w:cs="Calibri"/>
-          <w:i/>
-          <w:iCs/>
-          <w:sz w:val="16"/>
-          <w:szCs w:val="16"/>
-        </w:rPr>
-        <w:t>getHeuristicCost(candidate_solution)</w:t>
+      <w:proofErr w:type="spellStart"/>
+      <w:r>
+        <w:rPr>
+          <w:rFonts w:ascii="Calibri" w:hAnsi="Calibri" w:cs="Calibri"/>
+          <w:i/>
+          <w:iCs/>
+          <w:sz w:val="16"/>
+          <w:szCs w:val="16"/>
+        </w:rPr>
+        <w:t>getHeuristicCost</w:t>
+      </w:r>
+      <w:proofErr w:type="spellEnd"/>
+      <w:r>
+        <w:rPr>
+          <w:rFonts w:ascii="Calibri" w:hAnsi="Calibri" w:cs="Calibri"/>
+          <w:i/>
+          <w:iCs/>
+          <w:sz w:val="16"/>
+          <w:szCs w:val="16"/>
+        </w:rPr>
+        <w:t>(</w:t>
+      </w:r>
+      <w:proofErr w:type="spellStart"/>
+      <w:r>
+        <w:rPr>
+          <w:rFonts w:ascii="Calibri" w:hAnsi="Calibri" w:cs="Calibri"/>
+          <w:i/>
+          <w:iCs/>
+          <w:sz w:val="16"/>
+          <w:szCs w:val="16"/>
+        </w:rPr>
+        <w:t>candidate_solution</w:t>
+      </w:r>
+      <w:proofErr w:type="spellEnd"/>
+      <w:r>
+        <w:rPr>
+          <w:rFonts w:ascii="Calibri" w:hAnsi="Calibri" w:cs="Calibri"/>
+          <w:i/>
+          <w:iCs/>
+          <w:sz w:val="16"/>
+          <w:szCs w:val="16"/>
+        </w:rPr>
+        <w:t>)</w:t>
       </w:r>
     </w:p>
     <w:p>
@@ -1449,6 +2181,7 @@
         </w:rPr>
         <w:t xml:space="preserve">if </w:t>
       </w:r>
+      <w:proofErr w:type="spellStart"/>
       <w:r>
         <w:rPr>
           <w:rFonts w:ascii="Calibri" w:hAnsi="Calibri" w:cs="Calibri"/>
@@ -1459,6 +2192,7 @@
         </w:rPr>
         <w:t>best_cost</w:t>
       </w:r>
+      <w:proofErr w:type="spellEnd"/>
       <w:r>
         <w:rPr>
           <w:rFonts w:ascii="Calibri" w:hAnsi="Calibri" w:cs="Calibri"/>
@@ -1467,6 +2201,7 @@
         </w:rPr>
         <w:t xml:space="preserve"> &gt; </w:t>
       </w:r>
+      <w:proofErr w:type="spellStart"/>
       <w:r>
         <w:rPr>
           <w:rFonts w:ascii="Calibri" w:hAnsi="Calibri" w:cs="Calibri"/>
@@ -1477,6 +2212,7 @@
         </w:rPr>
         <w:t>cost_i</w:t>
       </w:r>
+      <w:proofErr w:type="spellEnd"/>
       <w:r>
         <w:rPr>
           <w:rFonts w:ascii="Calibri" w:hAnsi="Calibri" w:cs="Calibri"/>
@@ -1501,15 +2237,27 @@
         </w:rPr>
         <w:tab/>
       </w:r>
-      <w:r>
-        <w:rPr>
-          <w:rFonts w:ascii="Calibri" w:hAnsi="Calibri" w:cs="Calibri"/>
-          <w:i/>
-          <w:iCs/>
-          <w:sz w:val="16"/>
-          <w:szCs w:val="16"/>
-        </w:rPr>
-        <w:t xml:space="preserve">best_cost </w:t>
+      <w:proofErr w:type="spellStart"/>
+      <w:r>
+        <w:rPr>
+          <w:rFonts w:ascii="Calibri" w:hAnsi="Calibri" w:cs="Calibri"/>
+          <w:i/>
+          <w:iCs/>
+          <w:sz w:val="16"/>
+          <w:szCs w:val="16"/>
+        </w:rPr>
+        <w:t>best_cost</w:t>
+      </w:r>
+      <w:proofErr w:type="spellEnd"/>
+      <w:r>
+        <w:rPr>
+          <w:rFonts w:ascii="Calibri" w:hAnsi="Calibri" w:cs="Calibri"/>
+          <w:i/>
+          <w:iCs/>
+          <w:sz w:val="16"/>
+          <w:szCs w:val="16"/>
+        </w:rPr>
+        <w:t xml:space="preserve"> </w:t>
       </w:r>
       <w:r>
         <w:rPr>
@@ -1519,6 +2267,7 @@
         </w:rPr>
         <w:t xml:space="preserve">= </w:t>
       </w:r>
+      <w:proofErr w:type="spellStart"/>
       <w:r>
         <w:rPr>
           <w:rFonts w:ascii="Calibri" w:hAnsi="Calibri" w:cs="Calibri"/>
@@ -1529,6 +2278,7 @@
         </w:rPr>
         <w:t>cost_i</w:t>
       </w:r>
+      <w:proofErr w:type="spellEnd"/>
       <w:r>
         <w:rPr>
           <w:rFonts w:ascii="Calibri" w:hAnsi="Calibri" w:cs="Calibri"/>
@@ -1551,6 +2301,7 @@
       <w:r>
         <w:t xml:space="preserve">we select all the queens with </w:t>
       </w:r>
+      <w:proofErr w:type="spellStart"/>
       <w:r>
         <w:rPr>
           <w:i/>
@@ -1558,9 +2309,11 @@
         </w:rPr>
         <w:t>max_cost</w:t>
       </w:r>
+      <w:proofErr w:type="spellEnd"/>
       <w:r>
         <w:t xml:space="preserve"> and store them in </w:t>
       </w:r>
+      <w:proofErr w:type="spellStart"/>
       <w:r>
         <w:rPr>
           <w:i/>
@@ -1568,9 +2321,11 @@
         </w:rPr>
         <w:t>max_candidate</w:t>
       </w:r>
+      <w:proofErr w:type="spellEnd"/>
       <w:r>
         <w:t xml:space="preserve">. If none of the candidates in </w:t>
       </w:r>
+      <w:proofErr w:type="spellStart"/>
       <w:r>
         <w:rPr>
           <w:i/>
@@ -1578,9 +2333,11 @@
         </w:rPr>
         <w:t>max_candidate</w:t>
       </w:r>
+      <w:proofErr w:type="spellEnd"/>
       <w:r>
         <w:t xml:space="preserve"> yield an improving move, this restart will not be able to better the cost. This is because in the next iteration, </w:t>
       </w:r>
+      <w:proofErr w:type="spellStart"/>
       <w:r>
         <w:rPr>
           <w:i/>
@@ -1588,6 +2345,7 @@
         </w:rPr>
         <w:t>max_candidate</w:t>
       </w:r>
+      <w:proofErr w:type="spellEnd"/>
       <w:r>
         <w:t xml:space="preserve"> will evaluate to exactly the same values, and since we’ve tried out all of them in previous iterations, and they haven’t yielded a better result, they will not yield a better result in this iteration as well.</w:t>
       </w:r>
@@ -1617,6 +2375,7 @@
           <w:szCs w:val="16"/>
         </w:rPr>
       </w:pPr>
+      <w:proofErr w:type="spellStart"/>
       <w:r>
         <w:rPr>
           <w:rFonts w:ascii="Calibri" w:hAnsi="Calibri" w:cs="Calibri"/>
@@ -1626,8 +2385,9 @@
           <w:szCs w:val="16"/>
           <w:highlight w:val="yellow"/>
         </w:rPr>
-        <w:t xml:space="preserve">queens_tried_set </w:t>
-      </w:r>
+        <w:t>queens_tried_set</w:t>
+      </w:r>
+      <w:proofErr w:type="spellEnd"/>
       <w:r>
         <w:rPr>
           <w:rFonts w:ascii="Calibri" w:hAnsi="Calibri" w:cs="Calibri"/>
@@ -1637,6 +2397,17 @@
           <w:szCs w:val="16"/>
           <w:highlight w:val="yellow"/>
         </w:rPr>
+        <w:t xml:space="preserve"> </w:t>
+      </w:r>
+      <w:r>
+        <w:rPr>
+          <w:rFonts w:ascii="Calibri" w:hAnsi="Calibri" w:cs="Calibri"/>
+          <w:i/>
+          <w:iCs/>
+          <w:sz w:val="16"/>
+          <w:szCs w:val="16"/>
+          <w:highlight w:val="yellow"/>
+        </w:rPr>
         <w:sym w:font="Wingdings" w:char="F0DF"/>
       </w:r>
       <w:r>
@@ -1650,15 +2421,27 @@
         </w:rPr>
         <w:t xml:space="preserve"> </w:t>
       </w:r>
-      <w:r>
-        <w:rPr>
-          <w:rFonts w:ascii="Calibri" w:hAnsi="Calibri" w:cs="Calibri"/>
-          <w:i/>
-          <w:iCs/>
-          <w:sz w:val="16"/>
-          <w:szCs w:val="16"/>
-        </w:rPr>
-        <w:t>SET()</w:t>
+      <w:proofErr w:type="gramStart"/>
+      <w:r>
+        <w:rPr>
+          <w:rFonts w:ascii="Calibri" w:hAnsi="Calibri" w:cs="Calibri"/>
+          <w:i/>
+          <w:iCs/>
+          <w:sz w:val="16"/>
+          <w:szCs w:val="16"/>
+        </w:rPr>
+        <w:t>SET(</w:t>
+      </w:r>
+      <w:proofErr w:type="gramEnd"/>
+      <w:r>
+        <w:rPr>
+          <w:rFonts w:ascii="Calibri" w:hAnsi="Calibri" w:cs="Calibri"/>
+          <w:i/>
+          <w:iCs/>
+          <w:sz w:val="16"/>
+          <w:szCs w:val="16"/>
+        </w:rPr>
+        <w:t>)</w:t>
       </w:r>
       <w:r>
         <w:rPr>
@@ -1708,6 +2491,7 @@
           <w:szCs w:val="16"/>
         </w:rPr>
       </w:pPr>
+      <w:proofErr w:type="spellStart"/>
       <w:r>
         <w:rPr>
           <w:rFonts w:ascii="Calibri" w:hAnsi="Calibri" w:cs="Calibri"/>
@@ -1718,6 +2502,7 @@
         </w:rPr>
         <w:t>max_cost</w:t>
       </w:r>
+      <w:proofErr w:type="spellEnd"/>
       <w:r>
         <w:rPr>
           <w:rFonts w:ascii="Calibri" w:hAnsi="Calibri" w:cs="Calibri"/>
@@ -1750,6 +2535,7 @@
         </w:rPr>
         <w:br/>
       </w:r>
+      <w:proofErr w:type="spellStart"/>
       <w:r>
         <w:rPr>
           <w:rFonts w:ascii="Calibri" w:hAnsi="Calibri" w:cs="Calibri"/>
@@ -1760,6 +2546,7 @@
         </w:rPr>
         <w:t>max_candidate</w:t>
       </w:r>
+      <w:proofErr w:type="spellEnd"/>
       <w:r>
         <w:rPr>
           <w:rFonts w:ascii="Calibri" w:hAnsi="Calibri" w:cs="Calibri"/>
@@ -1784,6 +2571,7 @@
         </w:rPr>
         <w:t xml:space="preserve"> All queens with </w:t>
       </w:r>
+      <w:proofErr w:type="spellStart"/>
       <w:r>
         <w:rPr>
           <w:rFonts w:ascii="Calibri" w:hAnsi="Calibri" w:cs="Calibri"/>
@@ -1794,6 +2582,7 @@
         </w:rPr>
         <w:t>max_cost</w:t>
       </w:r>
+      <w:proofErr w:type="spellEnd"/>
       <w:r>
         <w:rPr>
           <w:rFonts w:ascii="Calibri" w:hAnsi="Calibri" w:cs="Calibri"/>
@@ -1846,6 +2635,7 @@
         </w:rPr>
         <w:t xml:space="preserve"> Random choice from </w:t>
       </w:r>
+      <w:proofErr w:type="spellStart"/>
       <w:r>
         <w:rPr>
           <w:rFonts w:ascii="Calibri" w:hAnsi="Calibri" w:cs="Calibri"/>
@@ -1856,6 +2646,7 @@
         </w:rPr>
         <w:t>max_candidate</w:t>
       </w:r>
+      <w:proofErr w:type="spellEnd"/>
       <w:r>
         <w:rPr>
           <w:rFonts w:ascii="Calibri" w:hAnsi="Calibri" w:cs="Calibri"/>
@@ -1866,6 +2657,7 @@
         </w:rPr>
         <w:br/>
       </w:r>
+      <w:proofErr w:type="spellStart"/>
       <w:r>
         <w:rPr>
           <w:rFonts w:ascii="Calibri" w:hAnsi="Calibri" w:cs="Calibri"/>
@@ -1875,7 +2667,19 @@
           <w:szCs w:val="16"/>
           <w:highlight w:val="yellow"/>
         </w:rPr>
-        <w:t>queens_tried_set.add(candidate)</w:t>
+        <w:t>queens_tried_set.add</w:t>
+      </w:r>
+      <w:proofErr w:type="spellEnd"/>
+      <w:r>
+        <w:rPr>
+          <w:rFonts w:ascii="Calibri" w:hAnsi="Calibri" w:cs="Calibri"/>
+          <w:i/>
+          <w:iCs/>
+          <w:sz w:val="16"/>
+          <w:szCs w:val="16"/>
+          <w:highlight w:val="yellow"/>
+        </w:rPr>
+        <w:t>(candidate)</w:t>
       </w:r>
     </w:p>
     <w:p>
@@ -1893,6 +2697,7 @@
           <w:szCs w:val="16"/>
         </w:rPr>
       </w:pPr>
+      <w:proofErr w:type="spellStart"/>
       <w:r>
         <w:rPr>
           <w:rFonts w:ascii="Calibri" w:hAnsi="Calibri" w:cs="Calibri"/>
@@ -1903,6 +2708,7 @@
         </w:rPr>
         <w:t>min_cost</w:t>
       </w:r>
+      <w:proofErr w:type="spellEnd"/>
       <w:r>
         <w:rPr>
           <w:rFonts w:ascii="Calibri" w:hAnsi="Calibri" w:cs="Calibri"/>
@@ -1927,6 +2733,7 @@
         </w:rPr>
         <w:t xml:space="preserve"> </w:t>
       </w:r>
+      <w:proofErr w:type="spellStart"/>
       <w:r>
         <w:rPr>
           <w:rFonts w:ascii="Calibri" w:hAnsi="Calibri" w:cs="Calibri"/>
@@ -1937,6 +2744,7 @@
         </w:rPr>
         <w:t>max_cost</w:t>
       </w:r>
+      <w:proofErr w:type="spellEnd"/>
       <w:r>
         <w:rPr>
           <w:rFonts w:ascii="Calibri" w:hAnsi="Calibri" w:cs="Calibri"/>
@@ -1946,8 +2754,19 @@
           <w:szCs w:val="16"/>
         </w:rPr>
         <w:br/>
+      </w:r>
+      <w:proofErr w:type="spellStart"/>
+      <w:r>
+        <w:rPr>
+          <w:rFonts w:ascii="Calibri" w:hAnsi="Calibri" w:cs="Calibri"/>
+          <w:i/>
+          <w:iCs/>
+          <w:sz w:val="16"/>
+          <w:szCs w:val="16"/>
+        </w:rPr>
         <w:t>start_min_cost</w:t>
       </w:r>
+      <w:proofErr w:type="spellEnd"/>
       <w:r>
         <w:rPr>
           <w:rFonts w:ascii="Calibri" w:hAnsi="Calibri" w:cs="Calibri"/>
@@ -1972,6 +2791,7 @@
         </w:rPr>
         <w:t xml:space="preserve"> </w:t>
       </w:r>
+      <w:proofErr w:type="spellStart"/>
       <w:r>
         <w:rPr>
           <w:rFonts w:ascii="Calibri" w:hAnsi="Calibri" w:cs="Calibri"/>
@@ -1982,6 +2802,7 @@
         </w:rPr>
         <w:t>min_cost</w:t>
       </w:r>
+      <w:proofErr w:type="spellEnd"/>
     </w:p>
     <w:p>
       <w:pPr>
@@ -2004,15 +2825,27 @@
         </w:rPr>
         <w:t xml:space="preserve">for-each valid row position </w:t>
       </w:r>
-      <w:r>
-        <w:rPr>
-          <w:rFonts w:ascii="Calibri" w:hAnsi="Calibri" w:cs="Calibri"/>
-          <w:i/>
-          <w:iCs/>
-          <w:sz w:val="16"/>
-          <w:szCs w:val="16"/>
-        </w:rPr>
-        <w:t>pos_i, candidate</w:t>
+      <w:proofErr w:type="spellStart"/>
+      <w:r>
+        <w:rPr>
+          <w:rFonts w:ascii="Calibri" w:hAnsi="Calibri" w:cs="Calibri"/>
+          <w:i/>
+          <w:iCs/>
+          <w:sz w:val="16"/>
+          <w:szCs w:val="16"/>
+        </w:rPr>
+        <w:t>pos_i</w:t>
+      </w:r>
+      <w:proofErr w:type="spellEnd"/>
+      <w:r>
+        <w:rPr>
+          <w:rFonts w:ascii="Calibri" w:hAnsi="Calibri" w:cs="Calibri"/>
+          <w:i/>
+          <w:iCs/>
+          <w:sz w:val="16"/>
+          <w:szCs w:val="16"/>
+        </w:rPr>
+        <w:t>, candidate</w:t>
       </w:r>
       <w:r>
         <w:rPr>
@@ -2090,6 +2923,7 @@
         </w:rPr>
         <w:t xml:space="preserve"> was moved to </w:t>
       </w:r>
+      <w:proofErr w:type="spellStart"/>
       <w:r>
         <w:rPr>
           <w:rFonts w:ascii="Calibri" w:hAnsi="Calibri" w:cs="Calibri"/>
@@ -2100,6 +2934,7 @@
         </w:rPr>
         <w:t>pos_i</w:t>
       </w:r>
+      <w:proofErr w:type="spellEnd"/>
       <w:r>
         <w:rPr>
           <w:rFonts w:ascii="Calibri" w:hAnsi="Calibri" w:cs="Calibri"/>
@@ -2116,6 +2951,7 @@
         </w:rPr>
         <w:tab/>
       </w:r>
+      <w:proofErr w:type="spellStart"/>
       <w:r>
         <w:rPr>
           <w:rFonts w:ascii="Calibri" w:hAnsi="Calibri" w:cs="Calibri"/>
@@ -2126,6 +2962,7 @@
         </w:rPr>
         <w:t>cost_i</w:t>
       </w:r>
+      <w:proofErr w:type="spellEnd"/>
       <w:r>
         <w:rPr>
           <w:rFonts w:ascii="Calibri" w:hAnsi="Calibri" w:cs="Calibri"/>
@@ -2148,17 +2985,47 @@
           <w:sz w:val="16"/>
           <w:szCs w:val="16"/>
         </w:rPr>
-        <w:t xml:space="preserve"> getHeuristicCostQueen(</w:t>
-      </w:r>
-      <w:r>
-        <w:rPr>
-          <w:rFonts w:ascii="Calibri" w:hAnsi="Calibri" w:cs="Calibri"/>
-          <w:i/>
-          <w:iCs/>
-          <w:sz w:val="16"/>
-          <w:szCs w:val="16"/>
-        </w:rPr>
-        <w:t>pos_i)</w:t>
+        <w:t xml:space="preserve"> </w:t>
+      </w:r>
+      <w:proofErr w:type="spellStart"/>
+      <w:r>
+        <w:rPr>
+          <w:rFonts w:ascii="Calibri" w:hAnsi="Calibri" w:cs="Calibri"/>
+          <w:sz w:val="16"/>
+          <w:szCs w:val="16"/>
+        </w:rPr>
+        <w:t>getHeuristicCostQueen</w:t>
+      </w:r>
+      <w:proofErr w:type="spellEnd"/>
+      <w:r>
+        <w:rPr>
+          <w:rFonts w:ascii="Calibri" w:hAnsi="Calibri" w:cs="Calibri"/>
+          <w:sz w:val="16"/>
+          <w:szCs w:val="16"/>
+        </w:rPr>
+        <w:t>(</w:t>
+      </w:r>
+      <w:proofErr w:type="spellStart"/>
+      <w:r>
+        <w:rPr>
+          <w:rFonts w:ascii="Calibri" w:hAnsi="Calibri" w:cs="Calibri"/>
+          <w:i/>
+          <w:iCs/>
+          <w:sz w:val="16"/>
+          <w:szCs w:val="16"/>
+        </w:rPr>
+        <w:t>pos_i</w:t>
+      </w:r>
+      <w:proofErr w:type="spellEnd"/>
+      <w:r>
+        <w:rPr>
+          <w:rFonts w:ascii="Calibri" w:hAnsi="Calibri" w:cs="Calibri"/>
+          <w:i/>
+          <w:iCs/>
+          <w:sz w:val="16"/>
+          <w:szCs w:val="16"/>
+        </w:rPr>
+        <w:t>)</w:t>
       </w:r>
       <w:r>
         <w:rPr>
@@ -2188,15 +3055,27 @@
         </w:rPr>
         <w:t xml:space="preserve">if </w:t>
       </w:r>
-      <w:r>
-        <w:rPr>
-          <w:rFonts w:ascii="Calibri" w:hAnsi="Calibri" w:cs="Calibri"/>
-          <w:i/>
-          <w:iCs/>
-          <w:sz w:val="16"/>
-          <w:szCs w:val="16"/>
-        </w:rPr>
-        <w:t xml:space="preserve">min_cost </w:t>
+      <w:proofErr w:type="spellStart"/>
+      <w:r>
+        <w:rPr>
+          <w:rFonts w:ascii="Calibri" w:hAnsi="Calibri" w:cs="Calibri"/>
+          <w:i/>
+          <w:iCs/>
+          <w:sz w:val="16"/>
+          <w:szCs w:val="16"/>
+        </w:rPr>
+        <w:t>min_cost</w:t>
+      </w:r>
+      <w:proofErr w:type="spellEnd"/>
+      <w:r>
+        <w:rPr>
+          <w:rFonts w:ascii="Calibri" w:hAnsi="Calibri" w:cs="Calibri"/>
+          <w:i/>
+          <w:iCs/>
+          <w:sz w:val="16"/>
+          <w:szCs w:val="16"/>
+        </w:rPr>
+        <w:t xml:space="preserve"> </w:t>
       </w:r>
       <w:r>
         <w:rPr>
@@ -2206,6 +3085,7 @@
         </w:rPr>
         <w:t xml:space="preserve">&gt; </w:t>
       </w:r>
+      <w:proofErr w:type="spellStart"/>
       <w:r>
         <w:rPr>
           <w:rFonts w:ascii="Calibri" w:hAnsi="Calibri" w:cs="Calibri"/>
@@ -2216,6 +3096,7 @@
         </w:rPr>
         <w:t>cost_i</w:t>
       </w:r>
+      <w:proofErr w:type="spellEnd"/>
       <w:r>
         <w:rPr>
           <w:rFonts w:ascii="Calibri" w:hAnsi="Calibri" w:cs="Calibri"/>
@@ -2248,6 +3129,7 @@
         </w:rPr>
         <w:tab/>
       </w:r>
+      <w:proofErr w:type="spellStart"/>
       <w:r>
         <w:rPr>
           <w:rFonts w:ascii="Calibri" w:hAnsi="Calibri" w:cs="Calibri"/>
@@ -2258,6 +3140,7 @@
         </w:rPr>
         <w:t>min_cost</w:t>
       </w:r>
+      <w:proofErr w:type="spellEnd"/>
       <w:r>
         <w:rPr>
           <w:rFonts w:ascii="Calibri" w:hAnsi="Calibri" w:cs="Calibri"/>
@@ -2274,6 +3157,7 @@
         </w:rPr>
         <w:t xml:space="preserve">ß </w:t>
       </w:r>
+      <w:proofErr w:type="spellStart"/>
       <w:r>
         <w:rPr>
           <w:rFonts w:ascii="Calibri" w:hAnsi="Calibri" w:cs="Calibri"/>
@@ -2284,6 +3168,7 @@
         </w:rPr>
         <w:t>cost_i</w:t>
       </w:r>
+      <w:proofErr w:type="spellEnd"/>
       <w:r>
         <w:rPr>
           <w:rFonts w:ascii="Calibri" w:hAnsi="Calibri" w:cs="Calibri"/>
@@ -2316,15 +3201,27 @@
         </w:rPr>
         <w:tab/>
       </w:r>
-      <w:r>
-        <w:rPr>
-          <w:rFonts w:ascii="Calibri" w:hAnsi="Calibri" w:cs="Calibri"/>
-          <w:i/>
-          <w:iCs/>
-          <w:sz w:val="16"/>
-          <w:szCs w:val="16"/>
-        </w:rPr>
-        <w:t xml:space="preserve">best_pos </w:t>
+      <w:proofErr w:type="spellStart"/>
+      <w:r>
+        <w:rPr>
+          <w:rFonts w:ascii="Calibri" w:hAnsi="Calibri" w:cs="Calibri"/>
+          <w:i/>
+          <w:iCs/>
+          <w:sz w:val="16"/>
+          <w:szCs w:val="16"/>
+        </w:rPr>
+        <w:t>best_pos</w:t>
+      </w:r>
+      <w:proofErr w:type="spellEnd"/>
+      <w:r>
+        <w:rPr>
+          <w:rFonts w:ascii="Calibri" w:hAnsi="Calibri" w:cs="Calibri"/>
+          <w:i/>
+          <w:iCs/>
+          <w:sz w:val="16"/>
+          <w:szCs w:val="16"/>
+        </w:rPr>
+        <w:t xml:space="preserve"> </w:t>
       </w:r>
       <w:r>
         <w:rPr>
@@ -2342,7 +3239,29 @@
           <w:sz w:val="16"/>
           <w:szCs w:val="16"/>
         </w:rPr>
-        <w:t xml:space="preserve"> [pos_i]</w:t>
+        <w:t xml:space="preserve"> [</w:t>
+      </w:r>
+      <w:proofErr w:type="spellStart"/>
+      <w:r>
+        <w:rPr>
+          <w:rFonts w:ascii="Calibri" w:hAnsi="Calibri" w:cs="Calibri"/>
+          <w:i/>
+          <w:iCs/>
+          <w:sz w:val="16"/>
+          <w:szCs w:val="16"/>
+        </w:rPr>
+        <w:t>pos_i</w:t>
+      </w:r>
+      <w:proofErr w:type="spellEnd"/>
+      <w:r>
+        <w:rPr>
+          <w:rFonts w:ascii="Calibri" w:hAnsi="Calibri" w:cs="Calibri"/>
+          <w:i/>
+          <w:iCs/>
+          <w:sz w:val="16"/>
+          <w:szCs w:val="16"/>
+        </w:rPr>
+        <w:t>]</w:t>
       </w:r>
       <w:r>
         <w:rPr>
@@ -2364,23 +3283,45 @@
         </w:rPr>
         <w:tab/>
       </w:r>
-      <w:r>
-        <w:rPr>
-          <w:rFonts w:ascii="Calibri" w:hAnsi="Calibri" w:cs="Calibri"/>
-          <w:sz w:val="16"/>
-          <w:szCs w:val="16"/>
-        </w:rPr>
-        <w:t xml:space="preserve">elif </w:t>
-      </w:r>
-      <w:r>
-        <w:rPr>
-          <w:rFonts w:ascii="Calibri" w:hAnsi="Calibri" w:cs="Calibri"/>
-          <w:i/>
-          <w:iCs/>
-          <w:sz w:val="16"/>
-          <w:szCs w:val="16"/>
-        </w:rPr>
-        <w:t xml:space="preserve">min_cost </w:t>
+      <w:proofErr w:type="spellStart"/>
+      <w:r>
+        <w:rPr>
+          <w:rFonts w:ascii="Calibri" w:hAnsi="Calibri" w:cs="Calibri"/>
+          <w:sz w:val="16"/>
+          <w:szCs w:val="16"/>
+        </w:rPr>
+        <w:t>elif</w:t>
+      </w:r>
+      <w:proofErr w:type="spellEnd"/>
+      <w:r>
+        <w:rPr>
+          <w:rFonts w:ascii="Calibri" w:hAnsi="Calibri" w:cs="Calibri"/>
+          <w:sz w:val="16"/>
+          <w:szCs w:val="16"/>
+        </w:rPr>
+        <w:t xml:space="preserve"> </w:t>
+      </w:r>
+      <w:proofErr w:type="spellStart"/>
+      <w:r>
+        <w:rPr>
+          <w:rFonts w:ascii="Calibri" w:hAnsi="Calibri" w:cs="Calibri"/>
+          <w:i/>
+          <w:iCs/>
+          <w:sz w:val="16"/>
+          <w:szCs w:val="16"/>
+        </w:rPr>
+        <w:t>min_cost</w:t>
+      </w:r>
+      <w:proofErr w:type="spellEnd"/>
+      <w:r>
+        <w:rPr>
+          <w:rFonts w:ascii="Calibri" w:hAnsi="Calibri" w:cs="Calibri"/>
+          <w:i/>
+          <w:iCs/>
+          <w:sz w:val="16"/>
+          <w:szCs w:val="16"/>
+        </w:rPr>
+        <w:t xml:space="preserve"> </w:t>
       </w:r>
       <w:r>
         <w:rPr>
@@ -2390,6 +3331,7 @@
         </w:rPr>
         <w:t xml:space="preserve">== </w:t>
       </w:r>
+      <w:proofErr w:type="spellStart"/>
       <w:r>
         <w:rPr>
           <w:rFonts w:ascii="Calibri" w:hAnsi="Calibri" w:cs="Calibri"/>
@@ -2400,6 +3342,7 @@
         </w:rPr>
         <w:t>cost_i</w:t>
       </w:r>
+      <w:proofErr w:type="spellEnd"/>
       <w:r>
         <w:rPr>
           <w:rFonts w:ascii="Calibri" w:hAnsi="Calibri" w:cs="Calibri"/>
@@ -2408,6 +3351,7 @@
         </w:rPr>
         <w:t xml:space="preserve"> and </w:t>
       </w:r>
+      <w:proofErr w:type="spellStart"/>
       <w:r>
         <w:rPr>
           <w:rFonts w:ascii="Calibri" w:hAnsi="Calibri" w:cs="Calibri"/>
@@ -2418,6 +3362,7 @@
         </w:rPr>
         <w:t>allow_sideways</w:t>
       </w:r>
+      <w:proofErr w:type="spellEnd"/>
       <w:r>
         <w:rPr>
           <w:rFonts w:ascii="Calibri" w:hAnsi="Calibri" w:cs="Calibri"/>
@@ -2450,15 +3395,49 @@
         </w:rPr>
         <w:tab/>
       </w:r>
-      <w:r>
-        <w:rPr>
-          <w:rFonts w:ascii="Calibri" w:hAnsi="Calibri" w:cs="Calibri"/>
-          <w:i/>
-          <w:iCs/>
-          <w:sz w:val="16"/>
-          <w:szCs w:val="16"/>
-        </w:rPr>
-        <w:t>best_pos.append(pos_i)</w:t>
+      <w:proofErr w:type="spellStart"/>
+      <w:r>
+        <w:rPr>
+          <w:rFonts w:ascii="Calibri" w:hAnsi="Calibri" w:cs="Calibri"/>
+          <w:i/>
+          <w:iCs/>
+          <w:sz w:val="16"/>
+          <w:szCs w:val="16"/>
+        </w:rPr>
+        <w:t>best_pos.append</w:t>
+      </w:r>
+      <w:proofErr w:type="spellEnd"/>
+      <w:r>
+        <w:rPr>
+          <w:rFonts w:ascii="Calibri" w:hAnsi="Calibri" w:cs="Calibri"/>
+          <w:i/>
+          <w:iCs/>
+          <w:sz w:val="16"/>
+          <w:szCs w:val="16"/>
+        </w:rPr>
+        <w:t>(</w:t>
+      </w:r>
+      <w:proofErr w:type="spellStart"/>
+      <w:r>
+        <w:rPr>
+          <w:rFonts w:ascii="Calibri" w:hAnsi="Calibri" w:cs="Calibri"/>
+          <w:i/>
+          <w:iCs/>
+          <w:sz w:val="16"/>
+          <w:szCs w:val="16"/>
+        </w:rPr>
+        <w:t>pos_i</w:t>
+      </w:r>
+      <w:proofErr w:type="spellEnd"/>
+      <w:r>
+        <w:rPr>
+          <w:rFonts w:ascii="Calibri" w:hAnsi="Calibri" w:cs="Calibri"/>
+          <w:i/>
+          <w:iCs/>
+          <w:sz w:val="16"/>
+          <w:szCs w:val="16"/>
+        </w:rPr>
+        <w:t>)</w:t>
       </w:r>
       <w:r>
         <w:rPr>
@@ -2475,17 +3454,112 @@
           <w:szCs w:val="16"/>
         </w:rPr>
         <w:tab/>
-        <w:t xml:space="preserve">elif </w:t>
-      </w:r>
-      <w:r>
-        <w:rPr>
-          <w:rFonts w:ascii="Calibri" w:hAnsi="Calibri" w:cs="Calibri"/>
-          <w:i/>
-          <w:iCs/>
-          <w:sz w:val="16"/>
-          <w:szCs w:val="16"/>
-        </w:rPr>
-        <w:t xml:space="preserve">min_cost == cost_i and min_cost &lt; start_min_cost </w:t>
+      </w:r>
+      <w:proofErr w:type="spellStart"/>
+      <w:r>
+        <w:rPr>
+          <w:rFonts w:ascii="Calibri" w:hAnsi="Calibri" w:cs="Calibri"/>
+          <w:sz w:val="16"/>
+          <w:szCs w:val="16"/>
+        </w:rPr>
+        <w:t>elif</w:t>
+      </w:r>
+      <w:proofErr w:type="spellEnd"/>
+      <w:r>
+        <w:rPr>
+          <w:rFonts w:ascii="Calibri" w:hAnsi="Calibri" w:cs="Calibri"/>
+          <w:sz w:val="16"/>
+          <w:szCs w:val="16"/>
+        </w:rPr>
+        <w:t xml:space="preserve"> </w:t>
+      </w:r>
+      <w:proofErr w:type="spellStart"/>
+      <w:r>
+        <w:rPr>
+          <w:rFonts w:ascii="Calibri" w:hAnsi="Calibri" w:cs="Calibri"/>
+          <w:i/>
+          <w:iCs/>
+          <w:sz w:val="16"/>
+          <w:szCs w:val="16"/>
+        </w:rPr>
+        <w:t>min_cost</w:t>
+      </w:r>
+      <w:proofErr w:type="spellEnd"/>
+      <w:r>
+        <w:rPr>
+          <w:rFonts w:ascii="Calibri" w:hAnsi="Calibri" w:cs="Calibri"/>
+          <w:i/>
+          <w:iCs/>
+          <w:sz w:val="16"/>
+          <w:szCs w:val="16"/>
+        </w:rPr>
+        <w:t xml:space="preserve"> == </w:t>
+      </w:r>
+      <w:proofErr w:type="spellStart"/>
+      <w:r>
+        <w:rPr>
+          <w:rFonts w:ascii="Calibri" w:hAnsi="Calibri" w:cs="Calibri"/>
+          <w:i/>
+          <w:iCs/>
+          <w:sz w:val="16"/>
+          <w:szCs w:val="16"/>
+        </w:rPr>
+        <w:t>cost_i</w:t>
+      </w:r>
+      <w:proofErr w:type="spellEnd"/>
+      <w:r>
+        <w:rPr>
+          <w:rFonts w:ascii="Calibri" w:hAnsi="Calibri" w:cs="Calibri"/>
+          <w:i/>
+          <w:iCs/>
+          <w:sz w:val="16"/>
+          <w:szCs w:val="16"/>
+        </w:rPr>
+        <w:t xml:space="preserve"> and </w:t>
+      </w:r>
+      <w:proofErr w:type="spellStart"/>
+      <w:r>
+        <w:rPr>
+          <w:rFonts w:ascii="Calibri" w:hAnsi="Calibri" w:cs="Calibri"/>
+          <w:i/>
+          <w:iCs/>
+          <w:sz w:val="16"/>
+          <w:szCs w:val="16"/>
+        </w:rPr>
+        <w:t>min_cost</w:t>
+      </w:r>
+      <w:proofErr w:type="spellEnd"/>
+      <w:r>
+        <w:rPr>
+          <w:rFonts w:ascii="Calibri" w:hAnsi="Calibri" w:cs="Calibri"/>
+          <w:i/>
+          <w:iCs/>
+          <w:sz w:val="16"/>
+          <w:szCs w:val="16"/>
+        </w:rPr>
+        <w:t xml:space="preserve"> &lt; </w:t>
+      </w:r>
+      <w:proofErr w:type="spellStart"/>
+      <w:r>
+        <w:rPr>
+          <w:rFonts w:ascii="Calibri" w:hAnsi="Calibri" w:cs="Calibri"/>
+          <w:i/>
+          <w:iCs/>
+          <w:sz w:val="16"/>
+          <w:szCs w:val="16"/>
+        </w:rPr>
+        <w:t>start_min_cost</w:t>
+      </w:r>
+      <w:proofErr w:type="spellEnd"/>
+      <w:r>
+        <w:rPr>
+          <w:rFonts w:ascii="Calibri" w:hAnsi="Calibri" w:cs="Calibri"/>
+          <w:i/>
+          <w:iCs/>
+          <w:sz w:val="16"/>
+          <w:szCs w:val="16"/>
+        </w:rPr>
+        <w:t xml:space="preserve"> </w:t>
       </w:r>
       <w:r>
         <w:rPr>
@@ -2503,7 +3577,29 @@
           <w:sz w:val="16"/>
           <w:szCs w:val="16"/>
         </w:rPr>
-        <w:t xml:space="preserve"> !allow_sideways:</w:t>
+        <w:t xml:space="preserve"> !</w:t>
+      </w:r>
+      <w:proofErr w:type="spellStart"/>
+      <w:r>
+        <w:rPr>
+          <w:rFonts w:ascii="Calibri" w:hAnsi="Calibri" w:cs="Calibri"/>
+          <w:i/>
+          <w:iCs/>
+          <w:sz w:val="16"/>
+          <w:szCs w:val="16"/>
+        </w:rPr>
+        <w:t>allow_sideways</w:t>
+      </w:r>
+      <w:proofErr w:type="spellEnd"/>
+      <w:r>
+        <w:rPr>
+          <w:rFonts w:ascii="Calibri" w:hAnsi="Calibri" w:cs="Calibri"/>
+          <w:i/>
+          <w:iCs/>
+          <w:sz w:val="16"/>
+          <w:szCs w:val="16"/>
+        </w:rPr>
+        <w:t>:</w:t>
       </w:r>
       <w:r>
         <w:rPr>
@@ -2534,7 +3630,50 @@
           <w:szCs w:val="16"/>
         </w:rPr>
         <w:tab/>
-        <w:t>best_pos.append(pos_i)</w:t>
+      </w:r>
+      <w:proofErr w:type="spellStart"/>
+      <w:r>
+        <w:rPr>
+          <w:rFonts w:ascii="Calibri" w:hAnsi="Calibri" w:cs="Calibri"/>
+          <w:i/>
+          <w:iCs/>
+          <w:sz w:val="16"/>
+          <w:szCs w:val="16"/>
+        </w:rPr>
+        <w:t>best_pos.append</w:t>
+      </w:r>
+      <w:proofErr w:type="spellEnd"/>
+      <w:r>
+        <w:rPr>
+          <w:rFonts w:ascii="Calibri" w:hAnsi="Calibri" w:cs="Calibri"/>
+          <w:i/>
+          <w:iCs/>
+          <w:sz w:val="16"/>
+          <w:szCs w:val="16"/>
+        </w:rPr>
+        <w:t>(</w:t>
+      </w:r>
+      <w:proofErr w:type="spellStart"/>
+      <w:r>
+        <w:rPr>
+          <w:rFonts w:ascii="Calibri" w:hAnsi="Calibri" w:cs="Calibri"/>
+          <w:i/>
+          <w:iCs/>
+          <w:sz w:val="16"/>
+          <w:szCs w:val="16"/>
+        </w:rPr>
+        <w:t>pos_i</w:t>
+      </w:r>
+      <w:proofErr w:type="spellEnd"/>
+      <w:r>
+        <w:rPr>
+          <w:rFonts w:ascii="Calibri" w:hAnsi="Calibri" w:cs="Calibri"/>
+          <w:i/>
+          <w:iCs/>
+          <w:sz w:val="16"/>
+          <w:szCs w:val="16"/>
+        </w:rPr>
+        <w:t>)</w:t>
       </w:r>
     </w:p>
     <w:p>
@@ -2558,15 +3697,27 @@
         </w:rPr>
         <w:t xml:space="preserve">if </w:t>
       </w:r>
-      <w:r>
-        <w:rPr>
-          <w:rFonts w:ascii="Calibri" w:hAnsi="Calibri" w:cs="Calibri"/>
-          <w:i/>
-          <w:iCs/>
-          <w:sz w:val="16"/>
-          <w:szCs w:val="16"/>
-        </w:rPr>
-        <w:t>best_pos:</w:t>
+      <w:proofErr w:type="spellStart"/>
+      <w:r>
+        <w:rPr>
+          <w:rFonts w:ascii="Calibri" w:hAnsi="Calibri" w:cs="Calibri"/>
+          <w:i/>
+          <w:iCs/>
+          <w:sz w:val="16"/>
+          <w:szCs w:val="16"/>
+        </w:rPr>
+        <w:t>best_pos</w:t>
+      </w:r>
+      <w:proofErr w:type="spellEnd"/>
+      <w:r>
+        <w:rPr>
+          <w:rFonts w:ascii="Calibri" w:hAnsi="Calibri" w:cs="Calibri"/>
+          <w:i/>
+          <w:iCs/>
+          <w:sz w:val="16"/>
+          <w:szCs w:val="16"/>
+        </w:rPr>
+        <w:t>:</w:t>
       </w:r>
       <w:r>
         <w:rPr>
@@ -2583,7 +3734,25 @@
           <w:szCs w:val="16"/>
         </w:rPr>
         <w:tab/>
-        <w:t>// Some non worsening move has been found</w:t>
+        <w:t xml:space="preserve">// Some </w:t>
+      </w:r>
+      <w:proofErr w:type="spellStart"/>
+      <w:r>
+        <w:rPr>
+          <w:rFonts w:ascii="Calibri" w:hAnsi="Calibri" w:cs="Calibri"/>
+          <w:sz w:val="16"/>
+          <w:szCs w:val="16"/>
+        </w:rPr>
+        <w:t>non worsening</w:t>
+      </w:r>
+      <w:proofErr w:type="spellEnd"/>
+      <w:r>
+        <w:rPr>
+          <w:rFonts w:ascii="Calibri" w:hAnsi="Calibri" w:cs="Calibri"/>
+          <w:sz w:val="16"/>
+          <w:szCs w:val="16"/>
+        </w:rPr>
+        <w:t xml:space="preserve"> move has been found</w:t>
       </w:r>
       <w:r>
         <w:rPr>
@@ -2601,15 +3770,27 @@
         </w:rPr>
         <w:tab/>
       </w:r>
-      <w:r>
-        <w:rPr>
-          <w:rFonts w:ascii="Calibri" w:hAnsi="Calibri" w:cs="Calibri"/>
-          <w:i/>
-          <w:iCs/>
-          <w:sz w:val="16"/>
-          <w:szCs w:val="16"/>
-        </w:rPr>
-        <w:t xml:space="preserve">candidate_solution[candidate] = </w:t>
+      <w:proofErr w:type="spellStart"/>
+      <w:r>
+        <w:rPr>
+          <w:rFonts w:ascii="Calibri" w:hAnsi="Calibri" w:cs="Calibri"/>
+          <w:i/>
+          <w:iCs/>
+          <w:sz w:val="16"/>
+          <w:szCs w:val="16"/>
+        </w:rPr>
+        <w:t>candidate_solution</w:t>
+      </w:r>
+      <w:proofErr w:type="spellEnd"/>
+      <w:r>
+        <w:rPr>
+          <w:rFonts w:ascii="Calibri" w:hAnsi="Calibri" w:cs="Calibri"/>
+          <w:i/>
+          <w:iCs/>
+          <w:sz w:val="16"/>
+          <w:szCs w:val="16"/>
+        </w:rPr>
+        <w:t xml:space="preserve">[candidate] = </w:t>
       </w:r>
       <w:r>
         <w:rPr>
@@ -2619,6 +3800,7 @@
         </w:rPr>
         <w:t xml:space="preserve">Random choice from </w:t>
       </w:r>
+      <w:proofErr w:type="spellStart"/>
       <w:r>
         <w:rPr>
           <w:rFonts w:ascii="Calibri" w:hAnsi="Calibri" w:cs="Calibri"/>
@@ -2629,6 +3811,7 @@
         </w:rPr>
         <w:t>best_pos</w:t>
       </w:r>
+      <w:proofErr w:type="spellEnd"/>
       <w:r>
         <w:rPr>
           <w:rFonts w:ascii="Calibri" w:hAnsi="Calibri" w:cs="Calibri"/>
@@ -2648,7 +3831,28 @@
           <w:szCs w:val="16"/>
         </w:rPr>
         <w:tab/>
-        <w:t xml:space="preserve">cost_i  </w:t>
+      </w:r>
+      <w:proofErr w:type="spellStart"/>
+      <w:r>
+        <w:rPr>
+          <w:rFonts w:ascii="Calibri" w:hAnsi="Calibri" w:cs="Calibri"/>
+          <w:i/>
+          <w:iCs/>
+          <w:sz w:val="16"/>
+          <w:szCs w:val="16"/>
+        </w:rPr>
+        <w:t>cost_i</w:t>
+      </w:r>
+      <w:proofErr w:type="spellEnd"/>
+      <w:r>
+        <w:rPr>
+          <w:rFonts w:ascii="Calibri" w:hAnsi="Calibri" w:cs="Calibri"/>
+          <w:i/>
+          <w:iCs/>
+          <w:sz w:val="16"/>
+          <w:szCs w:val="16"/>
+        </w:rPr>
+        <w:t xml:space="preserve">  </w:t>
       </w:r>
       <w:r>
         <w:rPr>
@@ -2658,15 +3862,49 @@
         </w:rPr>
         <w:t xml:space="preserve">ß </w:t>
       </w:r>
-      <w:r>
-        <w:rPr>
-          <w:rFonts w:ascii="Calibri" w:hAnsi="Calibri" w:cs="Calibri"/>
-          <w:i/>
-          <w:iCs/>
-          <w:sz w:val="16"/>
-          <w:szCs w:val="16"/>
-        </w:rPr>
-        <w:t>getHeuristicCost(candidate_solution)</w:t>
+      <w:proofErr w:type="spellStart"/>
+      <w:r>
+        <w:rPr>
+          <w:rFonts w:ascii="Calibri" w:hAnsi="Calibri" w:cs="Calibri"/>
+          <w:i/>
+          <w:iCs/>
+          <w:sz w:val="16"/>
+          <w:szCs w:val="16"/>
+        </w:rPr>
+        <w:t>getHeuristicCost</w:t>
+      </w:r>
+      <w:proofErr w:type="spellEnd"/>
+      <w:r>
+        <w:rPr>
+          <w:rFonts w:ascii="Calibri" w:hAnsi="Calibri" w:cs="Calibri"/>
+          <w:i/>
+          <w:iCs/>
+          <w:sz w:val="16"/>
+          <w:szCs w:val="16"/>
+        </w:rPr>
+        <w:t>(</w:t>
+      </w:r>
+      <w:proofErr w:type="spellStart"/>
+      <w:r>
+        <w:rPr>
+          <w:rFonts w:ascii="Calibri" w:hAnsi="Calibri" w:cs="Calibri"/>
+          <w:i/>
+          <w:iCs/>
+          <w:sz w:val="16"/>
+          <w:szCs w:val="16"/>
+        </w:rPr>
+        <w:t>candidate_solution</w:t>
+      </w:r>
+      <w:proofErr w:type="spellEnd"/>
+      <w:r>
+        <w:rPr>
+          <w:rFonts w:ascii="Calibri" w:hAnsi="Calibri" w:cs="Calibri"/>
+          <w:i/>
+          <w:iCs/>
+          <w:sz w:val="16"/>
+          <w:szCs w:val="16"/>
+        </w:rPr>
+        <w:t>)</w:t>
       </w:r>
       <w:r>
         <w:rPr>
@@ -2686,6 +3924,7 @@
         </w:rPr>
         <w:t xml:space="preserve">                </w:t>
       </w:r>
+      <w:proofErr w:type="spellStart"/>
       <w:r>
         <w:rPr>
           <w:rFonts w:ascii="Calibri" w:hAnsi="Calibri" w:cs="Calibri"/>
@@ -2695,7 +3934,19 @@
           <w:szCs w:val="16"/>
           <w:highlight w:val="yellow"/>
         </w:rPr>
-        <w:t>queens_tried_set.clear()</w:t>
+        <w:t>queens_tried_set.clear</w:t>
+      </w:r>
+      <w:proofErr w:type="spellEnd"/>
+      <w:r>
+        <w:rPr>
+          <w:rFonts w:ascii="Calibri" w:hAnsi="Calibri" w:cs="Calibri"/>
+          <w:i/>
+          <w:iCs/>
+          <w:sz w:val="16"/>
+          <w:szCs w:val="16"/>
+          <w:highlight w:val="yellow"/>
+        </w:rPr>
+        <w:t>()</w:t>
       </w:r>
       <w:r>
         <w:rPr>
@@ -2766,15 +4017,27 @@
         </w:rPr>
         <w:tab/>
       </w:r>
-      <w:r>
-        <w:rPr>
-          <w:rFonts w:ascii="Calibri" w:hAnsi="Calibri" w:cs="Calibri"/>
-          <w:i/>
-          <w:iCs/>
-          <w:sz w:val="16"/>
-          <w:szCs w:val="16"/>
-        </w:rPr>
-        <w:t xml:space="preserve">cost_i  </w:t>
+      <w:proofErr w:type="spellStart"/>
+      <w:r>
+        <w:rPr>
+          <w:rFonts w:ascii="Calibri" w:hAnsi="Calibri" w:cs="Calibri"/>
+          <w:i/>
+          <w:iCs/>
+          <w:sz w:val="16"/>
+          <w:szCs w:val="16"/>
+        </w:rPr>
+        <w:t>cost_i</w:t>
+      </w:r>
+      <w:proofErr w:type="spellEnd"/>
+      <w:r>
+        <w:rPr>
+          <w:rFonts w:ascii="Calibri" w:hAnsi="Calibri" w:cs="Calibri"/>
+          <w:i/>
+          <w:iCs/>
+          <w:sz w:val="16"/>
+          <w:szCs w:val="16"/>
+        </w:rPr>
+        <w:t xml:space="preserve">  </w:t>
       </w:r>
       <w:r>
         <w:rPr>
@@ -2784,15 +4047,49 @@
         </w:rPr>
         <w:t xml:space="preserve">ß </w:t>
       </w:r>
-      <w:r>
-        <w:rPr>
-          <w:rFonts w:ascii="Calibri" w:hAnsi="Calibri" w:cs="Calibri"/>
-          <w:i/>
-          <w:iCs/>
-          <w:sz w:val="16"/>
-          <w:szCs w:val="16"/>
-        </w:rPr>
-        <w:t>getHeuristicCost(candidate_solution)</w:t>
+      <w:proofErr w:type="spellStart"/>
+      <w:r>
+        <w:rPr>
+          <w:rFonts w:ascii="Calibri" w:hAnsi="Calibri" w:cs="Calibri"/>
+          <w:i/>
+          <w:iCs/>
+          <w:sz w:val="16"/>
+          <w:szCs w:val="16"/>
+        </w:rPr>
+        <w:t>getHeuristicCost</w:t>
+      </w:r>
+      <w:proofErr w:type="spellEnd"/>
+      <w:r>
+        <w:rPr>
+          <w:rFonts w:ascii="Calibri" w:hAnsi="Calibri" w:cs="Calibri"/>
+          <w:i/>
+          <w:iCs/>
+          <w:sz w:val="16"/>
+          <w:szCs w:val="16"/>
+        </w:rPr>
+        <w:t>(</w:t>
+      </w:r>
+      <w:proofErr w:type="spellStart"/>
+      <w:r>
+        <w:rPr>
+          <w:rFonts w:ascii="Calibri" w:hAnsi="Calibri" w:cs="Calibri"/>
+          <w:i/>
+          <w:iCs/>
+          <w:sz w:val="16"/>
+          <w:szCs w:val="16"/>
+        </w:rPr>
+        <w:t>candidate_solution</w:t>
+      </w:r>
+      <w:proofErr w:type="spellEnd"/>
+      <w:r>
+        <w:rPr>
+          <w:rFonts w:ascii="Calibri" w:hAnsi="Calibri" w:cs="Calibri"/>
+          <w:i/>
+          <w:iCs/>
+          <w:sz w:val="16"/>
+          <w:szCs w:val="16"/>
+        </w:rPr>
+        <w:t>)</w:t>
       </w:r>
       <w:r>
         <w:rPr>
@@ -2822,6 +4119,7 @@
         </w:rPr>
         <w:t xml:space="preserve">if not </w:t>
       </w:r>
+      <w:proofErr w:type="spellStart"/>
       <w:r>
         <w:rPr>
           <w:rFonts w:ascii="Calibri" w:hAnsi="Calibri" w:cs="Calibri"/>
@@ -2833,6 +4131,7 @@
         </w:rPr>
         <w:t>allow_sideways</w:t>
       </w:r>
+      <w:proofErr w:type="spellEnd"/>
       <w:r>
         <w:rPr>
           <w:rFonts w:ascii="Calibri" w:hAnsi="Calibri" w:cs="Calibri"/>
@@ -2842,6 +4141,7 @@
         </w:rPr>
         <w:t xml:space="preserve"> and </w:t>
       </w:r>
+      <w:proofErr w:type="spellStart"/>
       <w:r>
         <w:rPr>
           <w:rFonts w:ascii="Calibri" w:hAnsi="Calibri" w:cs="Calibri"/>
@@ -2851,8 +4151,9 @@
           <w:szCs w:val="16"/>
           <w:highlight w:val="yellow"/>
         </w:rPr>
-        <w:t>queens_tried_set == SET(</w:t>
-      </w:r>
+        <w:t>queens_tried_set</w:t>
+      </w:r>
+      <w:proofErr w:type="spellEnd"/>
       <w:r>
         <w:rPr>
           <w:rFonts w:ascii="Calibri" w:hAnsi="Calibri" w:cs="Calibri"/>
@@ -2862,8 +4163,21 @@
           <w:szCs w:val="16"/>
           <w:highlight w:val="yellow"/>
         </w:rPr>
+        <w:t xml:space="preserve"> == SET(</w:t>
+      </w:r>
+      <w:proofErr w:type="spellStart"/>
+      <w:r>
+        <w:rPr>
+          <w:rFonts w:ascii="Calibri" w:hAnsi="Calibri" w:cs="Calibri"/>
+          <w:i/>
+          <w:iCs/>
+          <w:sz w:val="16"/>
+          <w:szCs w:val="16"/>
+          <w:highlight w:val="yellow"/>
+        </w:rPr>
         <w:t>max_candidate</w:t>
       </w:r>
+      <w:proofErr w:type="spellEnd"/>
       <w:r>
         <w:rPr>
           <w:rFonts w:ascii="Calibri" w:hAnsi="Calibri" w:cs="Calibri"/>
@@ -2956,6 +4270,7 @@
         </w:rPr>
         <w:t xml:space="preserve">if </w:t>
       </w:r>
+      <w:proofErr w:type="spellStart"/>
       <w:r>
         <w:rPr>
           <w:rFonts w:ascii="Calibri" w:hAnsi="Calibri" w:cs="Calibri"/>
@@ -2966,6 +4281,7 @@
         </w:rPr>
         <w:t>best_cost</w:t>
       </w:r>
+      <w:proofErr w:type="spellEnd"/>
       <w:r>
         <w:rPr>
           <w:rFonts w:ascii="Calibri" w:hAnsi="Calibri" w:cs="Calibri"/>
@@ -2974,6 +4290,7 @@
         </w:rPr>
         <w:t xml:space="preserve"> &gt; </w:t>
       </w:r>
+      <w:proofErr w:type="spellStart"/>
       <w:r>
         <w:rPr>
           <w:rFonts w:ascii="Calibri" w:hAnsi="Calibri" w:cs="Calibri"/>
@@ -2984,6 +4301,7 @@
         </w:rPr>
         <w:t>cost_i</w:t>
       </w:r>
+      <w:proofErr w:type="spellEnd"/>
       <w:r>
         <w:rPr>
           <w:rFonts w:ascii="Calibri" w:hAnsi="Calibri" w:cs="Calibri"/>
@@ -3008,15 +4326,27 @@
         </w:rPr>
         <w:tab/>
       </w:r>
-      <w:r>
-        <w:rPr>
-          <w:rFonts w:ascii="Calibri" w:hAnsi="Calibri" w:cs="Calibri"/>
-          <w:i/>
-          <w:iCs/>
-          <w:sz w:val="16"/>
-          <w:szCs w:val="16"/>
-        </w:rPr>
-        <w:t xml:space="preserve">best_cost </w:t>
+      <w:proofErr w:type="spellStart"/>
+      <w:r>
+        <w:rPr>
+          <w:rFonts w:ascii="Calibri" w:hAnsi="Calibri" w:cs="Calibri"/>
+          <w:i/>
+          <w:iCs/>
+          <w:sz w:val="16"/>
+          <w:szCs w:val="16"/>
+        </w:rPr>
+        <w:t>best_cost</w:t>
+      </w:r>
+      <w:proofErr w:type="spellEnd"/>
+      <w:r>
+        <w:rPr>
+          <w:rFonts w:ascii="Calibri" w:hAnsi="Calibri" w:cs="Calibri"/>
+          <w:i/>
+          <w:iCs/>
+          <w:sz w:val="16"/>
+          <w:szCs w:val="16"/>
+        </w:rPr>
+        <w:t xml:space="preserve"> </w:t>
       </w:r>
       <w:r>
         <w:rPr>
@@ -3026,6 +4356,7 @@
         </w:rPr>
         <w:t xml:space="preserve">= </w:t>
       </w:r>
+      <w:proofErr w:type="spellStart"/>
       <w:r>
         <w:rPr>
           <w:rFonts w:ascii="Calibri" w:hAnsi="Calibri" w:cs="Calibri"/>
@@ -3036,6 +4367,7 @@
         </w:rPr>
         <w:t>cost_i</w:t>
       </w:r>
+      <w:proofErr w:type="spellEnd"/>
       <w:r>
         <w:rPr>
           <w:rFonts w:ascii="Calibri" w:hAnsi="Calibri" w:cs="Calibri"/>
@@ -3047,7 +4379,39 @@
     </w:p>
     <w:p>
       <w:r>
-        <w:t>In the above, we maintain a Set() to track which candidates we’ve already tried from max_candidates. If we’ve tried all candidates from max_candidates, and found no improving moves, then no better solution is possible in this restart. The next iteration will just pick one of the same candidates again and run through with it. If we detect that the set and max_candidates are equal, we can bail out. If, however, an improving move is found, then the set needs to be cleared because the state has changed, and states that we had tried earlier that didn’t give us better results can now give better results in the altered board.</w:t>
+        <w:t xml:space="preserve">In the above, we maintain a </w:t>
+      </w:r>
+      <w:proofErr w:type="gramStart"/>
+      <w:r>
+        <w:t>Set(</w:t>
+      </w:r>
+      <w:proofErr w:type="gramEnd"/>
+      <w:r>
+        <w:t xml:space="preserve">) to track which candidates we’ve already tried from </w:t>
+      </w:r>
+      <w:proofErr w:type="spellStart"/>
+      <w:r>
+        <w:t>max_candidates</w:t>
+      </w:r>
+      <w:proofErr w:type="spellEnd"/>
+      <w:r>
+        <w:t xml:space="preserve">. If we’ve tried all candidates from </w:t>
+      </w:r>
+      <w:proofErr w:type="spellStart"/>
+      <w:r>
+        <w:t>max_candidates</w:t>
+      </w:r>
+      <w:proofErr w:type="spellEnd"/>
+      <w:r>
+        <w:t xml:space="preserve">, and found no improving moves, then no better solution is possible in this restart. The next iteration will just pick one of the same candidates again and run through with it. If we detect that the set and </w:t>
+      </w:r>
+      <w:proofErr w:type="spellStart"/>
+      <w:r>
+        <w:t>max_candidates</w:t>
+      </w:r>
+      <w:proofErr w:type="spellEnd"/>
+      <w:r>
+        <w:t xml:space="preserve"> are equal, we can bail out. If, however, an improving move is found, then the set needs to be cleared because the state has changed, and states that we had tried earlier that didn’t give us better results can now give better results in the altered board.</w:t>
       </w:r>
       <w:r>
         <w:t xml:space="preserve"> The SET data structure was used because insertion and removal from a set are constant time operations, and comparison between two sets is O(n).</w:t>
@@ -3078,7 +4442,23 @@
           <w:i/>
           <w:iCs/>
         </w:rPr>
-        <w:t>Set a very high number of iterations by default, and we no longer have to experiment with different values for the number of iterations</w:t>
+        <w:t xml:space="preserve">Set a very high number of iterations by default, and we no longer </w:t>
+      </w:r>
+      <w:proofErr w:type="gramStart"/>
+      <w:r>
+        <w:rPr>
+          <w:i/>
+          <w:iCs/>
+        </w:rPr>
+        <w:t>have to</w:t>
+      </w:r>
+      <w:proofErr w:type="gramEnd"/>
+      <w:r>
+        <w:rPr>
+          <w:i/>
+          <w:iCs/>
+        </w:rPr>
+        <w:t xml:space="preserve"> experiment with different values for the number of iterations</w:t>
       </w:r>
       <w:r>
         <w:rPr>
@@ -3087,8 +4467,6 @@
         </w:rPr>
         <w:t>, because when improving moves are no longer possible, the algorithm will stop early.</w:t>
       </w:r>
-      <w:bookmarkStart w:id="1" w:name="_GoBack"/>
-      <w:bookmarkEnd w:id="1"/>
     </w:p>
     <w:p>
       <w:pPr>
@@ -3106,7 +4484,7 @@
     <w:p/>
     <w:sectPr>
       <w:pgSz w:w="12240" w:h="15840"/>
-      <w:pgMar w:top="1440" w:right="1440" w:bottom="1440" w:left="1440" w:header="720" w:footer="720" w:gutter="0"/>
+      <w:pgMar w:top="720" w:right="720" w:bottom="720" w:left="720" w:header="720" w:footer="720" w:gutter="0"/>
       <w:cols w:space="720"/>
       <w:docGrid w:linePitch="360"/>
     </w:sectPr>
@@ -4503,7 +5881,7 @@
 </file>
 
 <file path=customXml/itemProps4.xml><?xml version="1.0" encoding="utf-8"?>
-<ds:datastoreItem xmlns:ds="http://schemas.openxmlformats.org/officeDocument/2006/customXml" ds:itemID="{EF16F432-4A0B-42CA-9CEF-6CE4C2125E9E}">
+<ds:datastoreItem xmlns:ds="http://schemas.openxmlformats.org/officeDocument/2006/customXml" ds:itemID="{6289F11B-0075-4D1B-BB47-BA0250310A0F}">
   <ds:schemaRefs>
     <ds:schemaRef ds:uri="http://schemas.openxmlformats.org/officeDocument/2006/bibliography"/>
   </ds:schemaRefs>

</xml_diff>